<commit_message>
time to d-d-d-d-... have lunch
</commit_message>
<xml_diff>
--- a/p4/Projeto de Bases de Dados.docx
+++ b/p4/Projeto de Bases de Dados.docx
@@ -500,19 +500,7 @@
         <w:rPr>
           <w:sz w:val="32"/>
         </w:rPr>
-        <w:t>c</w:t>
-      </w:r>
-      <w:r>
-        <w:rPr>
-          <w:sz w:val="32"/>
-        </w:rPr>
-        <w:t>o</w:t>
-      </w:r>
-      <w:r>
-        <w:rPr>
-          <w:sz w:val="32"/>
-        </w:rPr>
-        <w:t>digo</w:t>
+        <w:t>codigo</w:t>
       </w:r>
       <w:proofErr w:type="spellEnd"/>
       <w:r>
@@ -644,6 +632,8 @@
           <w:sz w:val="32"/>
         </w:rPr>
       </w:pPr>
+      <w:bookmarkStart w:id="0" w:name="_GoBack"/>
+      <w:bookmarkEnd w:id="0"/>
       <w:r>
         <w:rPr>
           <w:sz w:val="32"/>
@@ -1226,6 +1216,13 @@
           <w:sz w:val="32"/>
           <w:lang w:val="en-US"/>
         </w:rPr>
+        <w:t>a</w:t>
+      </w:r>
+      <w:r>
+        <w:rPr>
+          <w:sz w:val="32"/>
+          <w:lang w:val="en-US"/>
+        </w:rPr>
         <w:t>_idx</w:t>
       </w:r>
       <w:proofErr w:type="spellEnd"/>
@@ -1536,6 +1533,68 @@
           <w:sz w:val="32"/>
         </w:rPr>
         <w:t xml:space="preserve"> usado nestas tabelas não suporta este tipo de índices.</w:t>
+      </w:r>
+    </w:p>
+    <w:p>
+      <w:pPr>
+        <w:rPr>
+          <w:sz w:val="32"/>
+        </w:rPr>
+      </w:pPr>
+    </w:p>
+    <w:p>
+      <w:pPr>
+        <w:rPr>
+          <w:sz w:val="32"/>
+        </w:rPr>
+      </w:pPr>
+      <w:r>
+        <w:rPr>
+          <w:sz w:val="32"/>
+        </w:rPr>
+        <w:t xml:space="preserve">Também não é necessário criar o índice </w:t>
+      </w:r>
+      <w:proofErr w:type="spellStart"/>
+      <w:r>
+        <w:rPr>
+          <w:sz w:val="32"/>
+        </w:rPr>
+        <w:t>nif_idx</w:t>
+      </w:r>
+      <w:proofErr w:type="spellEnd"/>
+      <w:r>
+        <w:rPr>
+          <w:sz w:val="32"/>
+        </w:rPr>
+        <w:t xml:space="preserve"> pois está associado a uma </w:t>
+      </w:r>
+      <w:proofErr w:type="spellStart"/>
+      <w:r>
+        <w:rPr>
+          <w:sz w:val="32"/>
+        </w:rPr>
+        <w:t>primary</w:t>
+      </w:r>
+      <w:proofErr w:type="spellEnd"/>
+      <w:r>
+        <w:rPr>
+          <w:sz w:val="32"/>
+        </w:rPr>
+        <w:t xml:space="preserve"> </w:t>
+      </w:r>
+      <w:proofErr w:type="spellStart"/>
+      <w:r>
+        <w:rPr>
+          <w:sz w:val="32"/>
+        </w:rPr>
+        <w:t>key</w:t>
+      </w:r>
+      <w:proofErr w:type="spellEnd"/>
+      <w:r>
+        <w:rPr>
+          <w:sz w:val="32"/>
+        </w:rPr>
+        <w:t xml:space="preserve"> da tabela logo é criado um índice automaticamente. </w:t>
       </w:r>
     </w:p>
     <w:p>
@@ -1917,7 +1976,6 @@
         <w:rPr>
           <w:sz w:val="32"/>
         </w:rPr>
-        <w:lastRenderedPageBreak/>
         <w:t>Query</w:t>
       </w:r>
       <w:proofErr w:type="spellEnd"/>
@@ -1925,13 +1983,7 @@
         <w:rPr>
           <w:sz w:val="32"/>
         </w:rPr>
-        <w:t xml:space="preserve"> #2</w:t>
-      </w:r>
-      <w:r>
-        <w:rPr>
-          <w:sz w:val="32"/>
-        </w:rPr>
-        <w:t xml:space="preserve"> – A)</w:t>
+        <w:t xml:space="preserve"> #2 – A)</w:t>
       </w:r>
     </w:p>
     <w:p>
@@ -1945,19 +1997,7 @@
           <w:sz w:val="32"/>
         </w:rPr>
         <w:tab/>
-        <w:t>Índic</w:t>
-      </w:r>
-      <w:r>
-        <w:rPr>
-          <w:sz w:val="32"/>
-        </w:rPr>
-        <w:t>e</w:t>
-      </w:r>
-      <w:r>
-        <w:rPr>
-          <w:sz w:val="32"/>
-        </w:rPr>
-        <w:t xml:space="preserve"> na tabela </w:t>
+        <w:t xml:space="preserve">Índice na tabela </w:t>
       </w:r>
       <w:r>
         <w:rPr>
@@ -1997,8 +2037,507 @@
         <w:rPr>
           <w:sz w:val="32"/>
         </w:rPr>
-        <w:t xml:space="preserve"> para a coluna </w:t>
-      </w:r>
+        <w:t xml:space="preserve"> para a coluna estado;</w:t>
+      </w:r>
+    </w:p>
+    <w:p>
+      <w:pPr>
+        <w:ind w:left="708" w:firstLine="708"/>
+        <w:rPr>
+          <w:sz w:val="32"/>
+        </w:rPr>
+      </w:pPr>
+    </w:p>
+    <w:p>
+      <w:pPr>
+        <w:rPr>
+          <w:sz w:val="32"/>
+        </w:rPr>
+      </w:pPr>
+      <w:r>
+        <w:rPr>
+          <w:sz w:val="32"/>
+        </w:rPr>
+        <w:tab/>
+        <w:t xml:space="preserve">Índice na tabela </w:t>
+      </w:r>
+      <w:r>
+        <w:rPr>
+          <w:b/>
+          <w:sz w:val="32"/>
+        </w:rPr>
+        <w:t>posto</w:t>
+      </w:r>
+      <w:r>
+        <w:rPr>
+          <w:sz w:val="32"/>
+        </w:rPr>
+        <w:t>:</w:t>
+      </w:r>
+    </w:p>
+    <w:p>
+      <w:pPr>
+        <w:ind w:left="708" w:firstLine="708"/>
+        <w:rPr>
+          <w:sz w:val="32"/>
+        </w:rPr>
+      </w:pPr>
+      <w:r>
+        <w:rPr>
+          <w:sz w:val="32"/>
+        </w:rPr>
+        <w:t xml:space="preserve">- Índice do tipo </w:t>
+      </w:r>
+      <w:r>
+        <w:rPr>
+          <w:b/>
+          <w:sz w:val="32"/>
+        </w:rPr>
+        <w:t>HASH</w:t>
+      </w:r>
+      <w:r>
+        <w:rPr>
+          <w:sz w:val="32"/>
+        </w:rPr>
+        <w:t xml:space="preserve"> para as colunas morada, </w:t>
+      </w:r>
+      <w:proofErr w:type="spellStart"/>
+      <w:r>
+        <w:rPr>
+          <w:sz w:val="32"/>
+        </w:rPr>
+        <w:t>codigo_espaco</w:t>
+      </w:r>
+      <w:proofErr w:type="spellEnd"/>
+      <w:r>
+        <w:rPr>
+          <w:sz w:val="32"/>
+        </w:rPr>
+        <w:t>;</w:t>
+      </w:r>
+    </w:p>
+    <w:p>
+      <w:pPr>
+        <w:rPr>
+          <w:sz w:val="32"/>
+        </w:rPr>
+      </w:pPr>
+    </w:p>
+    <w:p>
+      <w:pPr>
+        <w:rPr>
+          <w:sz w:val="32"/>
+        </w:rPr>
+      </w:pPr>
+      <w:r>
+        <w:rPr>
+          <w:sz w:val="32"/>
+        </w:rPr>
+        <w:t>O índice</w:t>
+      </w:r>
+      <w:r>
+        <w:rPr>
+          <w:sz w:val="32"/>
+        </w:rPr>
+        <w:t xml:space="preserve"> </w:t>
+      </w:r>
+      <w:r>
+        <w:rPr>
+          <w:sz w:val="32"/>
+        </w:rPr>
+        <w:t>do estado é</w:t>
+      </w:r>
+      <w:r>
+        <w:rPr>
+          <w:sz w:val="32"/>
+        </w:rPr>
+        <w:t xml:space="preserve"> criado porque, na </w:t>
+      </w:r>
+      <w:proofErr w:type="spellStart"/>
+      <w:r>
+        <w:rPr>
+          <w:sz w:val="32"/>
+        </w:rPr>
+        <w:t>query</w:t>
+      </w:r>
+      <w:proofErr w:type="spellEnd"/>
+      <w:r>
+        <w:rPr>
+          <w:sz w:val="32"/>
+        </w:rPr>
+        <w:t xml:space="preserve">, é usada no </w:t>
+      </w:r>
+      <w:proofErr w:type="spellStart"/>
+      <w:r>
+        <w:rPr>
+          <w:sz w:val="32"/>
+        </w:rPr>
+        <w:t>where</w:t>
+      </w:r>
+      <w:proofErr w:type="spellEnd"/>
+      <w:r>
+        <w:rPr>
+          <w:sz w:val="32"/>
+        </w:rPr>
+        <w:t xml:space="preserve"> a condição “</w:t>
+      </w:r>
+      <w:proofErr w:type="spellStart"/>
+      <w:r>
+        <w:rPr>
+          <w:sz w:val="32"/>
+        </w:rPr>
+        <w:t>e.estado</w:t>
+      </w:r>
+      <w:proofErr w:type="spellEnd"/>
+      <w:r>
+        <w:rPr>
+          <w:sz w:val="32"/>
+        </w:rPr>
+        <w:t xml:space="preserve"> =</w:t>
+      </w:r>
+      <w:r>
+        <w:rPr>
+          <w:sz w:val="32"/>
+        </w:rPr>
+        <w:t xml:space="preserve"> </w:t>
+      </w:r>
+      <w:r>
+        <w:rPr>
+          <w:sz w:val="32"/>
+        </w:rPr>
+        <w:t>’aceite’</w:t>
+      </w:r>
+      <w:r>
+        <w:rPr>
+          <w:sz w:val="32"/>
+        </w:rPr>
+        <w:t>” pelo que um índice</w:t>
+      </w:r>
+      <w:r>
+        <w:rPr>
+          <w:sz w:val="32"/>
+        </w:rPr>
+        <w:t xml:space="preserve"> </w:t>
+      </w:r>
+      <w:r>
+        <w:rPr>
+          <w:sz w:val="32"/>
+        </w:rPr>
+        <w:t xml:space="preserve">do tipo </w:t>
+      </w:r>
+      <w:proofErr w:type="spellStart"/>
+      <w:r>
+        <w:rPr>
+          <w:sz w:val="32"/>
+        </w:rPr>
+        <w:t>hash</w:t>
+      </w:r>
+      <w:proofErr w:type="spellEnd"/>
+      <w:r>
+        <w:rPr>
+          <w:sz w:val="32"/>
+        </w:rPr>
+        <w:t xml:space="preserve"> </w:t>
+      </w:r>
+      <w:r>
+        <w:rPr>
+          <w:sz w:val="32"/>
+        </w:rPr>
+        <w:t>será a melhor escolha para este caso pois este tipo de índice é mais eficiente</w:t>
+      </w:r>
+      <w:r>
+        <w:rPr>
+          <w:sz w:val="32"/>
+        </w:rPr>
+        <w:t xml:space="preserve"> para operações de verific</w:t>
+      </w:r>
+      <w:r>
+        <w:rPr>
+          <w:sz w:val="32"/>
+        </w:rPr>
+        <w:t>ação de igualdade entre valores</w:t>
+      </w:r>
+      <w:r>
+        <w:rPr>
+          <w:sz w:val="32"/>
+        </w:rPr>
+        <w:t>.</w:t>
+      </w:r>
+    </w:p>
+    <w:p>
+      <w:pPr>
+        <w:rPr>
+          <w:sz w:val="32"/>
+        </w:rPr>
+      </w:pPr>
+      <w:r>
+        <w:rPr>
+          <w:sz w:val="32"/>
+        </w:rPr>
+        <w:t xml:space="preserve">O índice </w:t>
+      </w:r>
+      <w:r>
+        <w:rPr>
+          <w:sz w:val="32"/>
+        </w:rPr>
+        <w:t>da tabela posto</w:t>
+      </w:r>
+      <w:r>
+        <w:rPr>
+          <w:sz w:val="32"/>
+        </w:rPr>
+        <w:t xml:space="preserve"> </w:t>
+      </w:r>
+      <w:r>
+        <w:rPr>
+          <w:sz w:val="32"/>
+        </w:rPr>
+        <w:t xml:space="preserve">é devido ao facto de, na cláusula </w:t>
+      </w:r>
+      <w:proofErr w:type="spellStart"/>
+      <w:r>
+        <w:rPr>
+          <w:sz w:val="32"/>
+        </w:rPr>
+        <w:t>where</w:t>
+      </w:r>
+      <w:proofErr w:type="spellEnd"/>
+      <w:r>
+        <w:rPr>
+          <w:sz w:val="32"/>
+        </w:rPr>
+        <w:t xml:space="preserve"> da </w:t>
+      </w:r>
+      <w:proofErr w:type="spellStart"/>
+      <w:r>
+        <w:rPr>
+          <w:sz w:val="32"/>
+        </w:rPr>
+        <w:t>query</w:t>
+      </w:r>
+      <w:proofErr w:type="spellEnd"/>
+      <w:r>
+        <w:rPr>
+          <w:sz w:val="32"/>
+        </w:rPr>
+        <w:t xml:space="preserve"> efetuada, é usada a condição “(</w:t>
+      </w:r>
+      <w:proofErr w:type="spellStart"/>
+      <w:r>
+        <w:rPr>
+          <w:sz w:val="32"/>
+        </w:rPr>
+        <w:t>p.morada</w:t>
+      </w:r>
+      <w:proofErr w:type="spellEnd"/>
+      <w:r>
+        <w:rPr>
+          <w:sz w:val="32"/>
+        </w:rPr>
+        <w:t xml:space="preserve">, </w:t>
+      </w:r>
+      <w:proofErr w:type="spellStart"/>
+      <w:r>
+        <w:rPr>
+          <w:sz w:val="32"/>
+        </w:rPr>
+        <w:t>p.codigo_espaco</w:t>
+      </w:r>
+      <w:proofErr w:type="spellEnd"/>
+      <w:r>
+        <w:rPr>
+          <w:sz w:val="32"/>
+        </w:rPr>
+        <w:t xml:space="preserve">)  </w:t>
+      </w:r>
+      <w:proofErr w:type="spellStart"/>
+      <w:r>
+        <w:rPr>
+          <w:sz w:val="32"/>
+        </w:rPr>
+        <w:t>not</w:t>
+      </w:r>
+      <w:proofErr w:type="spellEnd"/>
+      <w:r>
+        <w:rPr>
+          <w:sz w:val="32"/>
+        </w:rPr>
+        <w:t xml:space="preserve"> in (</w:t>
+      </w:r>
+      <w:r>
+        <w:rPr>
+          <w:sz w:val="32"/>
+        </w:rPr>
+        <w:t>…</w:t>
+      </w:r>
+      <w:r>
+        <w:rPr>
+          <w:sz w:val="32"/>
+        </w:rPr>
+        <w:t>)</w:t>
+      </w:r>
+      <w:r>
+        <w:rPr>
+          <w:sz w:val="32"/>
+        </w:rPr>
+        <w:t>”</w:t>
+      </w:r>
+      <w:r>
+        <w:rPr>
+          <w:sz w:val="32"/>
+        </w:rPr>
+        <w:t xml:space="preserve">, </w:t>
+      </w:r>
+      <w:r>
+        <w:rPr>
+          <w:sz w:val="32"/>
+        </w:rPr>
+        <w:t>o que implica que o valor irá ser comparado com todos os valores da tabela em segundo argumento</w:t>
+      </w:r>
+      <w:r>
+        <w:rPr>
+          <w:sz w:val="32"/>
+        </w:rPr>
+        <w:t xml:space="preserve"> e</w:t>
+      </w:r>
+      <w:r>
+        <w:rPr>
+          <w:sz w:val="32"/>
+        </w:rPr>
+        <w:t xml:space="preserve"> como isto é uma operação de verificação de igualdade o m</w:t>
+      </w:r>
+      <w:r>
+        <w:rPr>
+          <w:sz w:val="32"/>
+        </w:rPr>
+        <w:t>elhor índice para a situação é do tipo</w:t>
+      </w:r>
+      <w:r>
+        <w:rPr>
+          <w:sz w:val="32"/>
+        </w:rPr>
+        <w:t xml:space="preserve"> </w:t>
+      </w:r>
+      <w:proofErr w:type="spellStart"/>
+      <w:r>
+        <w:rPr>
+          <w:sz w:val="32"/>
+        </w:rPr>
+        <w:t>hash</w:t>
+      </w:r>
+      <w:proofErr w:type="spellEnd"/>
+      <w:r>
+        <w:rPr>
+          <w:sz w:val="32"/>
+        </w:rPr>
+        <w:t>.</w:t>
+      </w:r>
+    </w:p>
+    <w:p>
+      <w:pPr>
+        <w:rPr>
+          <w:sz w:val="32"/>
+        </w:rPr>
+      </w:pPr>
+      <w:r>
+        <w:rPr>
+          <w:sz w:val="32"/>
+        </w:rPr>
+        <w:t>b)</w:t>
+      </w:r>
+    </w:p>
+    <w:p>
+      <w:pPr>
+        <w:rPr>
+          <w:sz w:val="32"/>
+        </w:rPr>
+      </w:pPr>
+      <w:r>
+        <w:rPr>
+          <w:sz w:val="32"/>
+        </w:rPr>
+        <w:t xml:space="preserve">Para criar </w:t>
+      </w:r>
+      <w:r>
+        <w:rPr>
+          <w:sz w:val="32"/>
+        </w:rPr>
+        <w:t xml:space="preserve">se criarem os </w:t>
+      </w:r>
+      <w:r>
+        <w:rPr>
+          <w:sz w:val="32"/>
+        </w:rPr>
+        <w:t>índice</w:t>
+      </w:r>
+      <w:r>
+        <w:rPr>
+          <w:sz w:val="32"/>
+        </w:rPr>
+        <w:t>s usaram</w:t>
+      </w:r>
+      <w:r>
+        <w:rPr>
+          <w:sz w:val="32"/>
+        </w:rPr>
+        <w:t>-se a seguinte</w:t>
+      </w:r>
+      <w:r>
+        <w:rPr>
+          <w:sz w:val="32"/>
+        </w:rPr>
+        <w:t>s instruções</w:t>
+      </w:r>
+      <w:r>
+        <w:rPr>
+          <w:sz w:val="32"/>
+        </w:rPr>
+        <w:t>:</w:t>
+      </w:r>
+    </w:p>
+    <w:p>
+      <w:pPr>
+        <w:rPr>
+          <w:sz w:val="32"/>
+        </w:rPr>
+      </w:pPr>
+      <w:proofErr w:type="spellStart"/>
+      <w:r>
+        <w:rPr>
+          <w:b/>
+          <w:bCs/>
+          <w:sz w:val="32"/>
+        </w:rPr>
+        <w:t>create</w:t>
+      </w:r>
+      <w:proofErr w:type="spellEnd"/>
+      <w:r>
+        <w:rPr>
+          <w:b/>
+          <w:bCs/>
+          <w:sz w:val="32"/>
+        </w:rPr>
+        <w:t xml:space="preserve"> </w:t>
+      </w:r>
+      <w:proofErr w:type="spellStart"/>
+      <w:r>
+        <w:rPr>
+          <w:b/>
+          <w:bCs/>
+          <w:sz w:val="32"/>
+        </w:rPr>
+        <w:t>index</w:t>
+      </w:r>
+      <w:proofErr w:type="spellEnd"/>
+      <w:r>
+        <w:rPr>
+          <w:b/>
+          <w:bCs/>
+          <w:sz w:val="32"/>
+        </w:rPr>
+        <w:t xml:space="preserve"> </w:t>
+      </w:r>
+      <w:proofErr w:type="spellStart"/>
       <w:r>
         <w:rPr>
           <w:sz w:val="32"/>
@@ -2009,39 +2548,132 @@
         <w:rPr>
           <w:sz w:val="32"/>
         </w:rPr>
+        <w:t>_idx</w:t>
+      </w:r>
+      <w:proofErr w:type="spellEnd"/>
+      <w:r>
+        <w:rPr>
+          <w:sz w:val="32"/>
+        </w:rPr>
+        <w:t xml:space="preserve"> </w:t>
+      </w:r>
+      <w:proofErr w:type="spellStart"/>
+      <w:r>
+        <w:rPr>
+          <w:b/>
+          <w:bCs/>
+          <w:sz w:val="32"/>
+        </w:rPr>
+        <w:t>on</w:t>
+      </w:r>
+      <w:proofErr w:type="spellEnd"/>
+      <w:r>
+        <w:rPr>
+          <w:b/>
+          <w:bCs/>
+          <w:sz w:val="32"/>
+        </w:rPr>
+        <w:t xml:space="preserve"> </w:t>
+      </w:r>
+      <w:r>
+        <w:rPr>
+          <w:sz w:val="32"/>
+        </w:rPr>
+        <w:t>estado</w:t>
+      </w:r>
+      <w:r>
+        <w:rPr>
+          <w:sz w:val="32"/>
+        </w:rPr>
+        <w:t>(</w:t>
+      </w:r>
+      <w:r>
+        <w:rPr>
+          <w:sz w:val="32"/>
+        </w:rPr>
+        <w:t>estado</w:t>
+      </w:r>
+      <w:r>
+        <w:rPr>
+          <w:sz w:val="32"/>
+        </w:rPr>
+        <w:t xml:space="preserve">) </w:t>
+      </w:r>
+      <w:proofErr w:type="spellStart"/>
+      <w:r>
+        <w:rPr>
+          <w:b/>
+          <w:bCs/>
+          <w:sz w:val="32"/>
+        </w:rPr>
+        <w:t>using</w:t>
+      </w:r>
+      <w:proofErr w:type="spellEnd"/>
+      <w:r>
+        <w:rPr>
+          <w:b/>
+          <w:bCs/>
+          <w:sz w:val="32"/>
+        </w:rPr>
+        <w:t xml:space="preserve"> </w:t>
+      </w:r>
+      <w:proofErr w:type="spellStart"/>
+      <w:r>
+        <w:rPr>
+          <w:b/>
+          <w:bCs/>
+          <w:sz w:val="32"/>
+        </w:rPr>
+        <w:t>hash</w:t>
+      </w:r>
+      <w:proofErr w:type="spellEnd"/>
+      <w:r>
+        <w:rPr>
+          <w:sz w:val="32"/>
+        </w:rPr>
         <w:t>;</w:t>
       </w:r>
     </w:p>
     <w:p>
       <w:pPr>
-        <w:ind w:left="708" w:firstLine="708"/>
-        <w:rPr>
-          <w:sz w:val="32"/>
-        </w:rPr>
-      </w:pPr>
-    </w:p>
-    <w:p>
-      <w:pPr>
-        <w:rPr>
-          <w:sz w:val="32"/>
-        </w:rPr>
-      </w:pPr>
-      <w:r>
-        <w:rPr>
-          <w:sz w:val="32"/>
-        </w:rPr>
-        <w:tab/>
-        <w:t>Índice</w:t>
-      </w:r>
-      <w:r>
-        <w:rPr>
-          <w:sz w:val="32"/>
-        </w:rPr>
-        <w:t xml:space="preserve"> na tabela </w:t>
-      </w:r>
-      <w:r>
-        <w:rPr>
-          <w:b/>
+        <w:rPr>
+          <w:sz w:val="32"/>
+        </w:rPr>
+      </w:pPr>
+      <w:proofErr w:type="spellStart"/>
+      <w:r>
+        <w:rPr>
+          <w:b/>
+          <w:sz w:val="32"/>
+        </w:rPr>
+        <w:t>create</w:t>
+      </w:r>
+      <w:proofErr w:type="spellEnd"/>
+      <w:r>
+        <w:rPr>
+          <w:b/>
+          <w:sz w:val="32"/>
+        </w:rPr>
+        <w:t xml:space="preserve"> </w:t>
+      </w:r>
+      <w:proofErr w:type="spellStart"/>
+      <w:r>
+        <w:rPr>
+          <w:b/>
+          <w:sz w:val="32"/>
+        </w:rPr>
+        <w:t>index</w:t>
+      </w:r>
+      <w:proofErr w:type="spellEnd"/>
+      <w:r>
+        <w:rPr>
+          <w:sz w:val="32"/>
+        </w:rPr>
+        <w:t xml:space="preserve"> </w:t>
+      </w:r>
+      <w:proofErr w:type="spellStart"/>
+      <w:r>
+        <w:rPr>
           <w:sz w:val="32"/>
         </w:rPr>
         <w:t>posto</w:t>
@@ -2050,58 +2682,35 @@
         <w:rPr>
           <w:sz w:val="32"/>
         </w:rPr>
-        <w:t>:</w:t>
-      </w:r>
-    </w:p>
-    <w:p>
-      <w:pPr>
-        <w:ind w:left="708" w:firstLine="708"/>
-        <w:rPr>
-          <w:sz w:val="32"/>
-        </w:rPr>
-      </w:pPr>
-      <w:r>
-        <w:rPr>
-          <w:sz w:val="32"/>
-        </w:rPr>
-        <w:t xml:space="preserve">- Índice do tipo </w:t>
-      </w:r>
-      <w:r>
-        <w:rPr>
-          <w:b/>
-          <w:sz w:val="32"/>
-        </w:rPr>
-        <w:t>HASH</w:t>
-      </w:r>
-      <w:r>
-        <w:rPr>
-          <w:sz w:val="32"/>
-        </w:rPr>
-        <w:t xml:space="preserve"> para a</w:t>
-      </w:r>
-      <w:r>
-        <w:rPr>
-          <w:sz w:val="32"/>
-        </w:rPr>
-        <w:t>s</w:t>
-      </w:r>
-      <w:r>
-        <w:rPr>
-          <w:sz w:val="32"/>
-        </w:rPr>
-        <w:t xml:space="preserve"> coluna</w:t>
-      </w:r>
-      <w:r>
-        <w:rPr>
-          <w:sz w:val="32"/>
-        </w:rPr>
-        <w:t>s</w:t>
-      </w:r>
-      <w:r>
-        <w:rPr>
-          <w:sz w:val="32"/>
-        </w:rPr>
-        <w:t xml:space="preserve"> morada</w:t>
+        <w:t>_idx</w:t>
+      </w:r>
+      <w:proofErr w:type="spellEnd"/>
+      <w:r>
+        <w:rPr>
+          <w:sz w:val="32"/>
+        </w:rPr>
+        <w:t xml:space="preserve"> </w:t>
+      </w:r>
+      <w:proofErr w:type="spellStart"/>
+      <w:r>
+        <w:rPr>
+          <w:b/>
+          <w:sz w:val="32"/>
+        </w:rPr>
+        <w:t>on</w:t>
+      </w:r>
+      <w:proofErr w:type="spellEnd"/>
+      <w:r>
+        <w:rPr>
+          <w:sz w:val="32"/>
+        </w:rPr>
+        <w:t xml:space="preserve"> posto</w:t>
+      </w:r>
+      <w:r>
+        <w:rPr>
+          <w:sz w:val="32"/>
+        </w:rPr>
+        <w:t>(morada</w:t>
       </w:r>
       <w:r>
         <w:rPr>
@@ -2121,6 +2730,44 @@
         <w:rPr>
           <w:sz w:val="32"/>
         </w:rPr>
+        <w:t xml:space="preserve">) </w:t>
+      </w:r>
+      <w:proofErr w:type="spellStart"/>
+      <w:r>
+        <w:rPr>
+          <w:b/>
+          <w:sz w:val="32"/>
+        </w:rPr>
+        <w:t>using</w:t>
+      </w:r>
+      <w:proofErr w:type="spellEnd"/>
+      <w:r>
+        <w:rPr>
+          <w:b/>
+          <w:sz w:val="32"/>
+        </w:rPr>
+        <w:t xml:space="preserve"> </w:t>
+      </w:r>
+      <w:r>
+        <w:rPr>
+          <w:b/>
+          <w:sz w:val="32"/>
+        </w:rPr>
+        <w:t xml:space="preserve"> </w:t>
+      </w:r>
+      <w:proofErr w:type="spellStart"/>
+      <w:r>
+        <w:rPr>
+          <w:b/>
+          <w:sz w:val="32"/>
+        </w:rPr>
+        <w:t>hash</w:t>
+      </w:r>
+      <w:proofErr w:type="spellEnd"/>
+      <w:r>
+        <w:rPr>
+          <w:sz w:val="32"/>
+        </w:rPr>
         <w:t>;</w:t>
       </w:r>
     </w:p>
@@ -2141,164 +2788,33 @@
         <w:rPr>
           <w:sz w:val="32"/>
         </w:rPr>
-        <w:t xml:space="preserve">Os índices </w:t>
-      </w:r>
-      <w:r>
-        <w:rPr>
-          <w:sz w:val="32"/>
-        </w:rPr>
-        <w:t>do estado é colocado</w:t>
-      </w:r>
-      <w:r>
-        <w:rPr>
-          <w:sz w:val="32"/>
-        </w:rPr>
-        <w:t xml:space="preserve"> devido à comparação </w:t>
-      </w:r>
-      <w:proofErr w:type="spellStart"/>
-      <w:r>
-        <w:rPr>
-          <w:sz w:val="32"/>
-        </w:rPr>
-        <w:t>e.estado</w:t>
-      </w:r>
-      <w:proofErr w:type="spellEnd"/>
-      <w:r>
-        <w:rPr>
-          <w:sz w:val="32"/>
-        </w:rPr>
-        <w:t xml:space="preserve"> =</w:t>
-      </w:r>
-      <w:r>
-        <w:rPr>
-          <w:sz w:val="32"/>
-        </w:rPr>
-        <w:t>’aceite’, pois</w:t>
-      </w:r>
-      <w:r>
-        <w:rPr>
-          <w:sz w:val="32"/>
-        </w:rPr>
-        <w:t xml:space="preserve"> índices </w:t>
-      </w:r>
-      <w:r>
-        <w:rPr>
-          <w:sz w:val="32"/>
-        </w:rPr>
-        <w:t xml:space="preserve">do tipo </w:t>
-      </w:r>
-      <w:proofErr w:type="spellStart"/>
-      <w:r>
-        <w:rPr>
-          <w:sz w:val="32"/>
-        </w:rPr>
-        <w:t>hash</w:t>
-      </w:r>
-      <w:proofErr w:type="spellEnd"/>
-      <w:r>
-        <w:rPr>
-          <w:sz w:val="32"/>
-        </w:rPr>
-        <w:t xml:space="preserve"> </w:t>
-      </w:r>
-      <w:r>
-        <w:rPr>
-          <w:sz w:val="32"/>
-        </w:rPr>
-        <w:t>são mais eficientes para operações de verificação de igualdade entre valores .</w:t>
-      </w:r>
-    </w:p>
-    <w:p>
-      <w:pPr>
-        <w:rPr>
-          <w:sz w:val="32"/>
-        </w:rPr>
-      </w:pPr>
-      <w:r>
-        <w:rPr>
-          <w:sz w:val="32"/>
-        </w:rPr>
-        <w:t xml:space="preserve">O índice </w:t>
-      </w:r>
-      <w:r>
-        <w:rPr>
-          <w:sz w:val="32"/>
-        </w:rPr>
-        <w:t>da tabela posto</w:t>
-      </w:r>
-      <w:r>
-        <w:rPr>
-          <w:sz w:val="32"/>
-        </w:rPr>
-        <w:t xml:space="preserve"> deve-se ao </w:t>
-      </w:r>
-      <w:proofErr w:type="spellStart"/>
-      <w:r>
-        <w:rPr>
-          <w:sz w:val="32"/>
-        </w:rPr>
-        <w:t>where</w:t>
-      </w:r>
-      <w:proofErr w:type="spellEnd"/>
-      <w:r>
-        <w:rPr>
-          <w:sz w:val="32"/>
-        </w:rPr>
-        <w:t>(</w:t>
-      </w:r>
-      <w:proofErr w:type="spellStart"/>
-      <w:r>
-        <w:rPr>
-          <w:sz w:val="32"/>
-        </w:rPr>
-        <w:t>p.morada</w:t>
-      </w:r>
-      <w:proofErr w:type="spellEnd"/>
-      <w:r>
-        <w:rPr>
-          <w:sz w:val="32"/>
-        </w:rPr>
-        <w:t xml:space="preserve">, </w:t>
-      </w:r>
-      <w:proofErr w:type="spellStart"/>
-      <w:r>
-        <w:rPr>
-          <w:sz w:val="32"/>
-        </w:rPr>
-        <w:t>p.codigo_espaco</w:t>
-      </w:r>
-      <w:proofErr w:type="spellEnd"/>
-      <w:r>
-        <w:rPr>
-          <w:sz w:val="32"/>
-        </w:rPr>
-        <w:t xml:space="preserve">)  </w:t>
-      </w:r>
-      <w:proofErr w:type="spellStart"/>
-      <w:r>
-        <w:rPr>
-          <w:sz w:val="32"/>
-        </w:rPr>
-        <w:t>not</w:t>
-      </w:r>
-      <w:proofErr w:type="spellEnd"/>
-      <w:r>
-        <w:rPr>
-          <w:sz w:val="32"/>
-        </w:rPr>
-        <w:t xml:space="preserve"> in ()</w:t>
-      </w:r>
-      <w:r>
-        <w:rPr>
-          <w:sz w:val="32"/>
-        </w:rPr>
-        <w:t xml:space="preserve">, </w:t>
-      </w:r>
-      <w:r>
-        <w:rPr>
-          <w:sz w:val="32"/>
-        </w:rPr>
-        <w:t xml:space="preserve">esta parte da </w:t>
+        <w:t>Não é p</w:t>
+      </w:r>
+      <w:r>
+        <w:rPr>
+          <w:sz w:val="32"/>
+        </w:rPr>
+        <w:t xml:space="preserve">ossível criar estes índices em </w:t>
+      </w:r>
+      <w:proofErr w:type="spellStart"/>
+      <w:r>
+        <w:rPr>
+          <w:sz w:val="32"/>
+        </w:rPr>
+        <w:t>MySQL</w:t>
+      </w:r>
+      <w:proofErr w:type="spellEnd"/>
+      <w:r>
+        <w:rPr>
+          <w:sz w:val="32"/>
+        </w:rPr>
+        <w:t xml:space="preserve"> devido à</w:t>
+      </w:r>
+      <w:r>
+        <w:rPr>
+          <w:sz w:val="32"/>
+        </w:rPr>
+        <w:t xml:space="preserve">s limitações mencionadas anteriormente na </w:t>
       </w:r>
       <w:proofErr w:type="spellStart"/>
       <w:r>
@@ -2312,409 +2828,6 @@
         <w:rPr>
           <w:sz w:val="32"/>
         </w:rPr>
-        <w:t xml:space="preserve"> vai comparar (morada, </w:t>
-      </w:r>
-      <w:proofErr w:type="spellStart"/>
-      <w:r>
-        <w:rPr>
-          <w:sz w:val="32"/>
-        </w:rPr>
-        <w:t>código_espaco</w:t>
-      </w:r>
-      <w:proofErr w:type="spellEnd"/>
-      <w:r>
-        <w:rPr>
-          <w:sz w:val="32"/>
-        </w:rPr>
-        <w:t xml:space="preserve">)  de postos, como isto é uma operação de verificação de igualdade o melhor índice para a situação é o </w:t>
-      </w:r>
-      <w:proofErr w:type="spellStart"/>
-      <w:r>
-        <w:rPr>
-          <w:sz w:val="32"/>
-        </w:rPr>
-        <w:t>hash</w:t>
-      </w:r>
-      <w:proofErr w:type="spellEnd"/>
-      <w:r>
-        <w:rPr>
-          <w:sz w:val="32"/>
-        </w:rPr>
-        <w:t>.</w:t>
-      </w:r>
-    </w:p>
-    <w:p>
-      <w:pPr>
-        <w:rPr>
-          <w:sz w:val="32"/>
-        </w:rPr>
-      </w:pPr>
-      <w:r>
-        <w:rPr>
-          <w:sz w:val="32"/>
-        </w:rPr>
-        <w:t>b)</w:t>
-      </w:r>
-    </w:p>
-    <w:p>
-      <w:pPr>
-        <w:rPr>
-          <w:sz w:val="32"/>
-        </w:rPr>
-      </w:pPr>
-      <w:r>
-        <w:rPr>
-          <w:sz w:val="32"/>
-        </w:rPr>
-        <w:t xml:space="preserve">Para criar o índice </w:t>
-      </w:r>
-      <w:r>
-        <w:rPr>
-          <w:sz w:val="32"/>
-        </w:rPr>
-        <w:t>da tabela estado</w:t>
-      </w:r>
-      <w:r>
-        <w:rPr>
-          <w:sz w:val="32"/>
-        </w:rPr>
-        <w:t xml:space="preserve"> usou-se a seguinte instrução:</w:t>
-      </w:r>
-    </w:p>
-    <w:p>
-      <w:pPr>
-        <w:rPr>
-          <w:sz w:val="32"/>
-        </w:rPr>
-      </w:pPr>
-      <w:proofErr w:type="spellStart"/>
-      <w:r>
-        <w:rPr>
-          <w:b/>
-          <w:bCs/>
-          <w:sz w:val="32"/>
-        </w:rPr>
-        <w:t>create</w:t>
-      </w:r>
-      <w:proofErr w:type="spellEnd"/>
-      <w:r>
-        <w:rPr>
-          <w:b/>
-          <w:bCs/>
-          <w:sz w:val="32"/>
-        </w:rPr>
-        <w:t xml:space="preserve"> </w:t>
-      </w:r>
-      <w:proofErr w:type="spellStart"/>
-      <w:r>
-        <w:rPr>
-          <w:b/>
-          <w:bCs/>
-          <w:sz w:val="32"/>
-        </w:rPr>
-        <w:t>index</w:t>
-      </w:r>
-      <w:proofErr w:type="spellEnd"/>
-      <w:r>
-        <w:rPr>
-          <w:b/>
-          <w:bCs/>
-          <w:sz w:val="32"/>
-        </w:rPr>
-        <w:t xml:space="preserve"> </w:t>
-      </w:r>
-      <w:proofErr w:type="spellStart"/>
-      <w:r>
-        <w:rPr>
-          <w:sz w:val="32"/>
-        </w:rPr>
-        <w:t>estado</w:t>
-      </w:r>
-      <w:r>
-        <w:rPr>
-          <w:sz w:val="32"/>
-        </w:rPr>
-        <w:t>_idx</w:t>
-      </w:r>
-      <w:proofErr w:type="spellEnd"/>
-      <w:r>
-        <w:rPr>
-          <w:sz w:val="32"/>
-        </w:rPr>
-        <w:t xml:space="preserve"> </w:t>
-      </w:r>
-      <w:proofErr w:type="spellStart"/>
-      <w:r>
-        <w:rPr>
-          <w:b/>
-          <w:bCs/>
-          <w:sz w:val="32"/>
-        </w:rPr>
-        <w:t>on</w:t>
-      </w:r>
-      <w:proofErr w:type="spellEnd"/>
-      <w:r>
-        <w:rPr>
-          <w:b/>
-          <w:bCs/>
-          <w:sz w:val="32"/>
-        </w:rPr>
-        <w:t xml:space="preserve"> </w:t>
-      </w:r>
-      <w:r>
-        <w:rPr>
-          <w:sz w:val="32"/>
-        </w:rPr>
-        <w:t>estado</w:t>
-      </w:r>
-      <w:r>
-        <w:rPr>
-          <w:sz w:val="32"/>
-        </w:rPr>
-        <w:t>(</w:t>
-      </w:r>
-      <w:r>
-        <w:rPr>
-          <w:sz w:val="32"/>
-        </w:rPr>
-        <w:t>estado</w:t>
-      </w:r>
-      <w:r>
-        <w:rPr>
-          <w:sz w:val="32"/>
-        </w:rPr>
-        <w:t xml:space="preserve">) </w:t>
-      </w:r>
-      <w:proofErr w:type="spellStart"/>
-      <w:r>
-        <w:rPr>
-          <w:b/>
-          <w:bCs/>
-          <w:sz w:val="32"/>
-        </w:rPr>
-        <w:t>using</w:t>
-      </w:r>
-      <w:proofErr w:type="spellEnd"/>
-      <w:r>
-        <w:rPr>
-          <w:b/>
-          <w:bCs/>
-          <w:sz w:val="32"/>
-        </w:rPr>
-        <w:t xml:space="preserve"> </w:t>
-      </w:r>
-      <w:proofErr w:type="spellStart"/>
-      <w:r>
-        <w:rPr>
-          <w:b/>
-          <w:bCs/>
-          <w:sz w:val="32"/>
-        </w:rPr>
-        <w:t>hash</w:t>
-      </w:r>
-      <w:proofErr w:type="spellEnd"/>
-      <w:r>
-        <w:rPr>
-          <w:sz w:val="32"/>
-        </w:rPr>
-        <w:t>;</w:t>
-      </w:r>
-    </w:p>
-    <w:p>
-      <w:pPr>
-        <w:rPr>
-          <w:sz w:val="32"/>
-        </w:rPr>
-      </w:pPr>
-    </w:p>
-    <w:p>
-      <w:pPr>
-        <w:rPr>
-          <w:sz w:val="32"/>
-        </w:rPr>
-      </w:pPr>
-      <w:r>
-        <w:rPr>
-          <w:sz w:val="32"/>
-        </w:rPr>
-        <w:t>Para criar o índice da tabela estado usou-se a seguinte instrução:</w:t>
-      </w:r>
-    </w:p>
-    <w:p>
-      <w:pPr>
-        <w:rPr>
-          <w:sz w:val="32"/>
-        </w:rPr>
-      </w:pPr>
-      <w:proofErr w:type="spellStart"/>
-      <w:r>
-        <w:rPr>
-          <w:b/>
-          <w:sz w:val="32"/>
-        </w:rPr>
-        <w:t>create</w:t>
-      </w:r>
-      <w:proofErr w:type="spellEnd"/>
-      <w:r>
-        <w:rPr>
-          <w:b/>
-          <w:sz w:val="32"/>
-        </w:rPr>
-        <w:t xml:space="preserve"> </w:t>
-      </w:r>
-      <w:proofErr w:type="spellStart"/>
-      <w:r>
-        <w:rPr>
-          <w:b/>
-          <w:sz w:val="32"/>
-        </w:rPr>
-        <w:t>index</w:t>
-      </w:r>
-      <w:proofErr w:type="spellEnd"/>
-      <w:r>
-        <w:rPr>
-          <w:sz w:val="32"/>
-        </w:rPr>
-        <w:t xml:space="preserve"> </w:t>
-      </w:r>
-      <w:proofErr w:type="spellStart"/>
-      <w:r>
-        <w:rPr>
-          <w:sz w:val="32"/>
-        </w:rPr>
-        <w:t>posto</w:t>
-      </w:r>
-      <w:r>
-        <w:rPr>
-          <w:sz w:val="32"/>
-        </w:rPr>
-        <w:t>_idx</w:t>
-      </w:r>
-      <w:proofErr w:type="spellEnd"/>
-      <w:r>
-        <w:rPr>
-          <w:sz w:val="32"/>
-        </w:rPr>
-        <w:t xml:space="preserve"> </w:t>
-      </w:r>
-      <w:proofErr w:type="spellStart"/>
-      <w:r>
-        <w:rPr>
-          <w:b/>
-          <w:sz w:val="32"/>
-        </w:rPr>
-        <w:t>on</w:t>
-      </w:r>
-      <w:proofErr w:type="spellEnd"/>
-      <w:r>
-        <w:rPr>
-          <w:sz w:val="32"/>
-        </w:rPr>
-        <w:t xml:space="preserve"> posto</w:t>
-      </w:r>
-      <w:r>
-        <w:rPr>
-          <w:sz w:val="32"/>
-        </w:rPr>
-        <w:t>(morada</w:t>
-      </w:r>
-      <w:r>
-        <w:rPr>
-          <w:sz w:val="32"/>
-        </w:rPr>
-        <w:t xml:space="preserve">, </w:t>
-      </w:r>
-      <w:proofErr w:type="spellStart"/>
-      <w:r>
-        <w:rPr>
-          <w:sz w:val="32"/>
-        </w:rPr>
-        <w:t>codigo_espaco</w:t>
-      </w:r>
-      <w:proofErr w:type="spellEnd"/>
-      <w:r>
-        <w:rPr>
-          <w:sz w:val="32"/>
-        </w:rPr>
-        <w:t xml:space="preserve">) </w:t>
-      </w:r>
-      <w:proofErr w:type="spellStart"/>
-      <w:r>
-        <w:rPr>
-          <w:b/>
-          <w:sz w:val="32"/>
-        </w:rPr>
-        <w:t>using</w:t>
-      </w:r>
-      <w:proofErr w:type="spellEnd"/>
-      <w:r>
-        <w:rPr>
-          <w:b/>
-          <w:sz w:val="32"/>
-        </w:rPr>
-        <w:t xml:space="preserve"> </w:t>
-      </w:r>
-      <w:r>
-        <w:rPr>
-          <w:b/>
-          <w:sz w:val="32"/>
-        </w:rPr>
-        <w:t xml:space="preserve"> </w:t>
-      </w:r>
-      <w:proofErr w:type="spellStart"/>
-      <w:r>
-        <w:rPr>
-          <w:b/>
-          <w:sz w:val="32"/>
-        </w:rPr>
-        <w:t>hash</w:t>
-      </w:r>
-      <w:proofErr w:type="spellEnd"/>
-      <w:r>
-        <w:rPr>
-          <w:sz w:val="32"/>
-        </w:rPr>
-        <w:t>;</w:t>
-      </w:r>
-    </w:p>
-    <w:p>
-      <w:pPr>
-        <w:rPr>
-          <w:sz w:val="32"/>
-        </w:rPr>
-      </w:pPr>
-      <w:r>
-        <w:rPr>
-          <w:sz w:val="32"/>
-        </w:rPr>
-        <w:t xml:space="preserve">Não é possível criar estes índices em </w:t>
-      </w:r>
-      <w:proofErr w:type="spellStart"/>
-      <w:r>
-        <w:rPr>
-          <w:sz w:val="32"/>
-        </w:rPr>
-        <w:t>mysql</w:t>
-      </w:r>
-      <w:proofErr w:type="spellEnd"/>
-      <w:r>
-        <w:rPr>
-          <w:sz w:val="32"/>
-        </w:rPr>
-        <w:t xml:space="preserve"> devido ás limitações mencionadas anteriormente na </w:t>
-      </w:r>
-      <w:proofErr w:type="spellStart"/>
-      <w:r>
-        <w:rPr>
-          <w:sz w:val="32"/>
-        </w:rPr>
-        <w:t>query</w:t>
-      </w:r>
-      <w:proofErr w:type="spellEnd"/>
-      <w:r>
-        <w:rPr>
-          <w:sz w:val="32"/>
-        </w:rPr>
         <w:t xml:space="preserve"> 1</w:t>
       </w:r>
     </w:p>
@@ -2738,11 +2851,17 @@
           <w:sz w:val="32"/>
         </w:rPr>
       </w:pPr>
-      <w:r>
-        <w:rPr>
-          <w:sz w:val="32"/>
-        </w:rPr>
-        <w:lastRenderedPageBreak/>
+    </w:p>
+    <w:p>
+      <w:pPr>
+        <w:rPr>
+          <w:sz w:val="32"/>
+        </w:rPr>
+      </w:pPr>
+      <w:r>
+        <w:rPr>
+          <w:sz w:val="32"/>
+        </w:rPr>
         <w:t xml:space="preserve">O plano de execução desta </w:t>
       </w:r>
       <w:proofErr w:type="spellStart"/>
@@ -2825,7 +2944,13 @@
         <w:rPr>
           <w:sz w:val="32"/>
         </w:rPr>
-        <w:t xml:space="preserve">Para alem das </w:t>
+        <w:t>Para alem dos índices das</w:t>
+      </w:r>
+      <w:r>
+        <w:rPr>
+          <w:sz w:val="32"/>
+        </w:rPr>
+        <w:t xml:space="preserve"> </w:t>
       </w:r>
       <w:proofErr w:type="spellStart"/>
       <w:r>
@@ -2853,16 +2978,26 @@
         <w:rPr>
           <w:sz w:val="32"/>
         </w:rPr>
-        <w:t xml:space="preserve"> o outro índice usado é o ‘morada’ que foi criado automaticamente na tabela posto, mas se fosse possível usar </w:t>
-      </w:r>
-      <w:proofErr w:type="spellStart"/>
-      <w:r>
-        <w:rPr>
-          <w:sz w:val="32"/>
-        </w:rPr>
-        <w:t>indices</w:t>
-      </w:r>
-      <w:proofErr w:type="spellEnd"/>
+        <w:t xml:space="preserve"> o outro índice usado é o ‘morada’ que foi criado automaticamente na tabela p</w:t>
+      </w:r>
+      <w:r>
+        <w:rPr>
+          <w:sz w:val="32"/>
+        </w:rPr>
+        <w:t>osto, mas se fosse possível criar/usar</w:t>
+      </w:r>
+      <w:r>
+        <w:rPr>
+          <w:sz w:val="32"/>
+        </w:rPr>
+        <w:t xml:space="preserve"> </w:t>
+      </w:r>
+      <w:r>
+        <w:rPr>
+          <w:sz w:val="32"/>
+        </w:rPr>
+        <w:t>índices</w:t>
+      </w:r>
       <w:r>
         <w:rPr>
           <w:sz w:val="32"/>
@@ -2881,37 +3016,28 @@
         <w:rPr>
           <w:sz w:val="32"/>
         </w:rPr>
-        <w:t xml:space="preserve"> iria aparecer o nosso índice </w:t>
-      </w:r>
-      <w:proofErr w:type="spellStart"/>
-      <w:r>
-        <w:rPr>
-          <w:sz w:val="32"/>
-        </w:rPr>
-        <w:t>posto_idx</w:t>
-      </w:r>
-      <w:proofErr w:type="spellEnd"/>
-      <w:r>
-        <w:rPr>
-          <w:sz w:val="32"/>
-        </w:rPr>
-        <w:t xml:space="preserve"> em vez do ‘morada’</w:t>
-      </w:r>
-      <w:r>
-        <w:rPr>
-          <w:sz w:val="32"/>
-        </w:rPr>
-        <w:t xml:space="preserve"> </w:t>
-      </w:r>
-    </w:p>
-    <w:p>
-      <w:pPr>
-        <w:rPr>
-          <w:sz w:val="32"/>
-        </w:rPr>
-      </w:pPr>
-      <w:bookmarkStart w:id="0" w:name="_GoBack"/>
-      <w:bookmarkEnd w:id="0"/>
+        <w:t xml:space="preserve"> </w:t>
+      </w:r>
+      <w:r>
+        <w:rPr>
+          <w:sz w:val="32"/>
+        </w:rPr>
+        <w:t xml:space="preserve">o nosso índice iria ser escolhido em detrimento do índice predefinido em </w:t>
+      </w:r>
+      <w:proofErr w:type="spellStart"/>
+      <w:r>
+        <w:rPr>
+          <w:sz w:val="32"/>
+        </w:rPr>
+        <w:t>btree</w:t>
+      </w:r>
+      <w:proofErr w:type="spellEnd"/>
+      <w:r>
+        <w:rPr>
+          <w:sz w:val="32"/>
+        </w:rPr>
+        <w:t xml:space="preserve">. </w:t>
+      </w:r>
     </w:p>
     <w:p>
       <w:pPr>
@@ -3634,6 +3760,7 @@
   <w:style w:type="character" w:default="1" w:styleId="Tipodeletrapredefinidodopargrafo">
     <w:name w:val="Default Paragraph Font"/>
     <w:uiPriority w:val="1"/>
+    <w:semiHidden/>
     <w:unhideWhenUsed/>
   </w:style>
   <w:style w:type="table" w:default="1" w:styleId="Tabelanormal">

</xml_diff>

<commit_message>
PDF for report adedd. DONE!!!!!!
</commit_message>
<xml_diff>
--- a/p4/Projeto de Bases de Dados.docx
+++ b/p4/Projeto de Bases de Dados.docx
@@ -154,7 +154,14 @@
           <w:rFonts w:ascii="Times New Roman" w:hAnsi="Times New Roman"/>
           <w:sz w:val="44"/>
         </w:rPr>
-        <w:t>81082 – Nuno Gonçalves (15 horas)</w:t>
+        <w:t>81082 – Nuno Gonçalves (12</w:t>
+      </w:r>
+      <w:r>
+        <w:rPr>
+          <w:rFonts w:ascii="Times New Roman" w:hAnsi="Times New Roman"/>
+          <w:sz w:val="44"/>
+        </w:rPr>
+        <w:t xml:space="preserve"> horas)</w:t>
       </w:r>
     </w:p>
     <w:p>
@@ -171,7 +178,14 @@
           <w:rFonts w:ascii="Times New Roman" w:hAnsi="Times New Roman"/>
           <w:sz w:val="44"/>
         </w:rPr>
-        <w:t>81205 – Alice Dourado (15 horas)</w:t>
+        <w:t>81205 – Alice Dourado (12</w:t>
+      </w:r>
+      <w:r>
+        <w:rPr>
+          <w:rFonts w:ascii="Times New Roman" w:hAnsi="Times New Roman"/>
+          <w:sz w:val="44"/>
+        </w:rPr>
+        <w:t xml:space="preserve"> horas)</w:t>
       </w:r>
     </w:p>
     <w:p>
@@ -188,7 +202,14 @@
           <w:rFonts w:ascii="Times New Roman" w:hAnsi="Times New Roman"/>
           <w:sz w:val="44"/>
         </w:rPr>
-        <w:t>81500 – Rodrigo Rato (15 horas)</w:t>
+        <w:t>81500 – Rodrigo Rato (12</w:t>
+      </w:r>
+      <w:r>
+        <w:rPr>
+          <w:rFonts w:ascii="Times New Roman" w:hAnsi="Times New Roman"/>
+          <w:sz w:val="44"/>
+        </w:rPr>
+        <w:t xml:space="preserve"> horas)</w:t>
       </w:r>
     </w:p>
     <w:p>
@@ -206,6 +227,8 @@
         </w:rPr>
         <w:br w:type="page"/>
       </w:r>
+      <w:bookmarkStart w:id="0" w:name="_GoBack"/>
+      <w:bookmarkEnd w:id="0"/>
     </w:p>
     <w:p>
       <w:pPr>
@@ -1674,15 +1697,13 @@
         </w:rPr>
         <w:t xml:space="preserve"> </w:t>
       </w:r>
-      <w:proofErr w:type="spellStart"/>
-      <w:r>
-        <w:rPr>
-          <w:rFonts w:ascii="Times New Roman" w:hAnsi="Times New Roman"/>
-          <w:sz w:val="24"/>
-        </w:rPr>
-        <w:t>nao</w:t>
-      </w:r>
-      <w:proofErr w:type="spellEnd"/>
+      <w:r>
+        <w:rPr>
+          <w:rFonts w:ascii="Times New Roman" w:hAnsi="Times New Roman"/>
+          <w:sz w:val="24"/>
+        </w:rPr>
+        <w:t>não</w:t>
+      </w:r>
       <w:r>
         <w:rPr>
           <w:rFonts w:ascii="Times New Roman" w:hAnsi="Times New Roman"/>
@@ -2150,7 +2171,6 @@
           <w:sz w:val="24"/>
         </w:rPr>
       </w:pPr>
-      <w:proofErr w:type="gramStart"/>
       <w:r>
         <w:rPr>
           <w:rFonts w:ascii="Times New Roman" w:hAnsi="Times New Roman"/>
@@ -2216,7 +2236,6 @@
         </w:rPr>
         <w:t xml:space="preserve"> esses seriam usados em vez deste.</w:t>
       </w:r>
-      <w:proofErr w:type="gramEnd"/>
     </w:p>
     <w:p>
       <w:pPr>
@@ -2423,49 +2442,71 @@
     </w:p>
     <w:p>
       <w:pPr>
-        <w:ind w:left="-709" w:right="-710" w:firstLine="708"/>
-        <w:rPr>
-          <w:rFonts w:ascii="Times New Roman" w:hAnsi="Times New Roman"/>
-          <w:sz w:val="24"/>
-        </w:rPr>
-      </w:pPr>
+        <w:ind w:left="-709" w:right="-710"/>
+        <w:rPr>
+          <w:rFonts w:ascii="Times New Roman" w:hAnsi="Times New Roman"/>
+          <w:sz w:val="24"/>
+        </w:rPr>
+      </w:pPr>
+      <w:r>
+        <w:rPr>
+          <w:rFonts w:ascii="Times New Roman" w:hAnsi="Times New Roman"/>
+          <w:sz w:val="24"/>
+        </w:rPr>
+        <w:tab/>
+      </w:r>
+      <w:r>
+        <w:rPr>
+          <w:rFonts w:ascii="Times New Roman" w:hAnsi="Times New Roman"/>
+          <w:sz w:val="24"/>
+        </w:rPr>
+        <w:tab/>
+        <w:t xml:space="preserve"> </w:t>
+      </w:r>
+      <w:r>
+        <w:rPr>
+          <w:rFonts w:ascii="Times New Roman" w:hAnsi="Times New Roman"/>
+          <w:sz w:val="24"/>
+        </w:rPr>
+        <w:tab/>
+      </w:r>
+      <w:r>
+        <w:rPr>
+          <w:rFonts w:ascii="Times New Roman" w:hAnsi="Times New Roman"/>
+          <w:sz w:val="24"/>
+        </w:rPr>
+        <w:t xml:space="preserve">Índice na tabela </w:t>
+      </w:r>
+      <w:r>
+        <w:rPr>
+          <w:rFonts w:ascii="Times New Roman" w:hAnsi="Times New Roman"/>
+          <w:b/>
+          <w:sz w:val="24"/>
+        </w:rPr>
+        <w:t>posto</w:t>
+      </w:r>
+      <w:r>
+        <w:rPr>
+          <w:rFonts w:ascii="Times New Roman" w:hAnsi="Times New Roman"/>
+          <w:sz w:val="24"/>
+        </w:rPr>
+        <w:t>:</w:t>
+      </w:r>
     </w:p>
     <w:p>
       <w:pPr>
-        <w:ind w:left="-709" w:right="-710"/>
-        <w:rPr>
-          <w:rFonts w:ascii="Times New Roman" w:hAnsi="Times New Roman"/>
-          <w:sz w:val="24"/>
-        </w:rPr>
-      </w:pPr>
-      <w:r>
-        <w:rPr>
-          <w:rFonts w:ascii="Times New Roman" w:hAnsi="Times New Roman"/>
-          <w:sz w:val="24"/>
-        </w:rPr>
-        <w:tab/>
-      </w:r>
-      <w:r>
-        <w:rPr>
-          <w:rFonts w:ascii="Times New Roman" w:hAnsi="Times New Roman"/>
-          <w:sz w:val="24"/>
-        </w:rPr>
-        <w:tab/>
-        <w:t xml:space="preserve"> </w:t>
-      </w:r>
-      <w:r>
-        <w:rPr>
-          <w:rFonts w:ascii="Times New Roman" w:hAnsi="Times New Roman"/>
-          <w:sz w:val="24"/>
-        </w:rPr>
-        <w:tab/>
-      </w:r>
-      <w:r>
-        <w:rPr>
-          <w:rFonts w:ascii="Times New Roman" w:hAnsi="Times New Roman"/>
-          <w:sz w:val="24"/>
-        </w:rPr>
-        <w:t xml:space="preserve">Índice na tabela </w:t>
+        <w:ind w:left="-709" w:right="-710" w:firstLine="1417"/>
+        <w:rPr>
+          <w:rFonts w:ascii="Times New Roman" w:hAnsi="Times New Roman"/>
+          <w:sz w:val="24"/>
+        </w:rPr>
+      </w:pPr>
+      <w:r>
+        <w:rPr>
+          <w:rFonts w:ascii="Times New Roman" w:hAnsi="Times New Roman"/>
+          <w:sz w:val="24"/>
+        </w:rPr>
+        <w:t xml:space="preserve">- Índice do tipo </w:t>
       </w:r>
       <w:r>
         <w:rPr>
@@ -2473,14 +2514,30 @@
           <w:b/>
           <w:sz w:val="24"/>
         </w:rPr>
-        <w:t>posto</w:t>
-      </w:r>
-      <w:r>
-        <w:rPr>
-          <w:rFonts w:ascii="Times New Roman" w:hAnsi="Times New Roman"/>
-          <w:sz w:val="24"/>
-        </w:rPr>
-        <w:t>:</w:t>
+        <w:t>HASH</w:t>
+      </w:r>
+      <w:r>
+        <w:rPr>
+          <w:rFonts w:ascii="Times New Roman" w:hAnsi="Times New Roman"/>
+          <w:sz w:val="24"/>
+        </w:rPr>
+        <w:t xml:space="preserve"> para as colunas morada, </w:t>
+      </w:r>
+      <w:proofErr w:type="spellStart"/>
+      <w:r>
+        <w:rPr>
+          <w:rFonts w:ascii="Times New Roman" w:hAnsi="Times New Roman"/>
+          <w:sz w:val="24"/>
+        </w:rPr>
+        <w:t>codigo_espaco</w:t>
+      </w:r>
+      <w:proofErr w:type="spellEnd"/>
+      <w:r>
+        <w:rPr>
+          <w:rFonts w:ascii="Times New Roman" w:hAnsi="Times New Roman"/>
+          <w:sz w:val="24"/>
+        </w:rPr>
+        <w:t>;</w:t>
       </w:r>
     </w:p>
     <w:p>
@@ -2511,7 +2568,14 @@
           <w:rFonts w:ascii="Times New Roman" w:hAnsi="Times New Roman"/>
           <w:sz w:val="24"/>
         </w:rPr>
-        <w:t xml:space="preserve"> para as colunas morada, </w:t>
+        <w:t xml:space="preserve"> para </w:t>
+      </w:r>
+      <w:r>
+        <w:rPr>
+          <w:rFonts w:ascii="Times New Roman" w:hAnsi="Times New Roman"/>
+          <w:sz w:val="24"/>
+        </w:rPr>
+        <w:t xml:space="preserve">as colunas morada, </w:t>
       </w:r>
       <w:proofErr w:type="spellStart"/>
       <w:r>
@@ -2519,7 +2583,7 @@
           <w:rFonts w:ascii="Times New Roman" w:hAnsi="Times New Roman"/>
           <w:sz w:val="24"/>
         </w:rPr>
-        <w:t>codigo_espaco</w:t>
+        <w:t>codigo</w:t>
       </w:r>
       <w:proofErr w:type="spellEnd"/>
       <w:r>
@@ -2532,18 +2596,18 @@
     </w:p>
     <w:p>
       <w:pPr>
-        <w:ind w:left="-709" w:right="-710" w:firstLine="1417"/>
-        <w:rPr>
-          <w:rFonts w:ascii="Times New Roman" w:hAnsi="Times New Roman"/>
-          <w:sz w:val="24"/>
-        </w:rPr>
-      </w:pPr>
-      <w:r>
-        <w:rPr>
-          <w:rFonts w:ascii="Times New Roman" w:hAnsi="Times New Roman"/>
-          <w:sz w:val="24"/>
-        </w:rPr>
-        <w:t xml:space="preserve">- Índice do tipo </w:t>
+        <w:ind w:right="-710"/>
+        <w:rPr>
+          <w:rFonts w:ascii="Times New Roman" w:hAnsi="Times New Roman"/>
+          <w:sz w:val="24"/>
+        </w:rPr>
+      </w:pPr>
+      <w:r>
+        <w:rPr>
+          <w:rFonts w:ascii="Times New Roman" w:hAnsi="Times New Roman"/>
+          <w:sz w:val="24"/>
+        </w:rPr>
+        <w:t xml:space="preserve">Índice na tabela </w:t>
       </w:r>
       <w:r>
         <w:rPr>
@@ -2551,53 +2615,30 @@
           <w:b/>
           <w:sz w:val="24"/>
         </w:rPr>
-        <w:t>HASH</w:t>
-      </w:r>
-      <w:r>
-        <w:rPr>
-          <w:rFonts w:ascii="Times New Roman" w:hAnsi="Times New Roman"/>
-          <w:sz w:val="24"/>
-        </w:rPr>
-        <w:t xml:space="preserve"> para </w:t>
-      </w:r>
-      <w:r>
-        <w:rPr>
-          <w:rFonts w:ascii="Times New Roman" w:hAnsi="Times New Roman"/>
-          <w:sz w:val="24"/>
-        </w:rPr>
-        <w:t xml:space="preserve">as colunas morada, </w:t>
-      </w:r>
-      <w:proofErr w:type="spellStart"/>
-      <w:r>
-        <w:rPr>
-          <w:rFonts w:ascii="Times New Roman" w:hAnsi="Times New Roman"/>
-          <w:sz w:val="24"/>
-        </w:rPr>
-        <w:t>codigo</w:t>
-      </w:r>
-      <w:proofErr w:type="spellEnd"/>
-      <w:r>
-        <w:rPr>
-          <w:rFonts w:ascii="Times New Roman" w:hAnsi="Times New Roman"/>
-          <w:sz w:val="24"/>
-        </w:rPr>
-        <w:t>;</w:t>
+        <w:t>aluga</w:t>
+      </w:r>
+      <w:r>
+        <w:rPr>
+          <w:rFonts w:ascii="Times New Roman" w:hAnsi="Times New Roman"/>
+          <w:sz w:val="24"/>
+        </w:rPr>
+        <w:t>:</w:t>
       </w:r>
     </w:p>
     <w:p>
       <w:pPr>
-        <w:ind w:right="-710"/>
-        <w:rPr>
-          <w:rFonts w:ascii="Times New Roman" w:hAnsi="Times New Roman"/>
-          <w:sz w:val="24"/>
-        </w:rPr>
-      </w:pPr>
-      <w:r>
-        <w:rPr>
-          <w:rFonts w:ascii="Times New Roman" w:hAnsi="Times New Roman"/>
-          <w:sz w:val="24"/>
-        </w:rPr>
-        <w:t xml:space="preserve">Índice na tabela </w:t>
+        <w:ind w:left="-709" w:right="-710" w:firstLine="1417"/>
+        <w:rPr>
+          <w:rFonts w:ascii="Times New Roman" w:hAnsi="Times New Roman"/>
+          <w:sz w:val="24"/>
+        </w:rPr>
+      </w:pPr>
+      <w:r>
+        <w:rPr>
+          <w:rFonts w:ascii="Times New Roman" w:hAnsi="Times New Roman"/>
+          <w:sz w:val="24"/>
+        </w:rPr>
+        <w:t xml:space="preserve">- Índice do tipo </w:t>
       </w:r>
       <w:r>
         <w:rPr>
@@ -2605,69 +2646,61 @@
           <w:b/>
           <w:sz w:val="24"/>
         </w:rPr>
-        <w:t>aluga</w:t>
-      </w:r>
-      <w:r>
-        <w:rPr>
-          <w:rFonts w:ascii="Times New Roman" w:hAnsi="Times New Roman"/>
-          <w:sz w:val="24"/>
-        </w:rPr>
-        <w:t>:</w:t>
+        <w:t>HASH</w:t>
+      </w:r>
+      <w:r>
+        <w:rPr>
+          <w:rFonts w:ascii="Times New Roman" w:hAnsi="Times New Roman"/>
+          <w:sz w:val="24"/>
+        </w:rPr>
+        <w:t xml:space="preserve"> para </w:t>
+      </w:r>
+      <w:r>
+        <w:rPr>
+          <w:rFonts w:ascii="Times New Roman" w:hAnsi="Times New Roman"/>
+          <w:sz w:val="24"/>
+        </w:rPr>
+        <w:t xml:space="preserve">a coluna </w:t>
+      </w:r>
+      <w:proofErr w:type="gramStart"/>
+      <w:r>
+        <w:rPr>
+          <w:rFonts w:ascii="Times New Roman" w:hAnsi="Times New Roman"/>
+          <w:sz w:val="24"/>
+        </w:rPr>
+        <w:t>n</w:t>
+      </w:r>
+      <w:r>
+        <w:rPr>
+          <w:rFonts w:ascii="Times New Roman" w:hAnsi="Times New Roman"/>
+          <w:sz w:val="24"/>
+        </w:rPr>
+        <w:t>u</w:t>
+      </w:r>
+      <w:r>
+        <w:rPr>
+          <w:rFonts w:ascii="Times New Roman" w:hAnsi="Times New Roman"/>
+          <w:sz w:val="24"/>
+        </w:rPr>
+        <w:t>mero</w:t>
+      </w:r>
+      <w:proofErr w:type="gramEnd"/>
+      <w:r>
+        <w:rPr>
+          <w:rFonts w:ascii="Times New Roman" w:hAnsi="Times New Roman"/>
+          <w:sz w:val="24"/>
+        </w:rPr>
+        <w:t>;</w:t>
       </w:r>
     </w:p>
     <w:p>
       <w:pPr>
-        <w:ind w:left="-709" w:right="-710" w:firstLine="1417"/>
-        <w:rPr>
-          <w:rFonts w:ascii="Times New Roman" w:hAnsi="Times New Roman"/>
-          <w:sz w:val="24"/>
-        </w:rPr>
-      </w:pPr>
-      <w:r>
-        <w:rPr>
-          <w:rFonts w:ascii="Times New Roman" w:hAnsi="Times New Roman"/>
-          <w:sz w:val="24"/>
-        </w:rPr>
-        <w:t xml:space="preserve">- Índice do tipo </w:t>
-      </w:r>
-      <w:r>
-        <w:rPr>
-          <w:rFonts w:ascii="Times New Roman" w:hAnsi="Times New Roman"/>
-          <w:b/>
-          <w:sz w:val="24"/>
-        </w:rPr>
-        <w:t>HASH</w:t>
-      </w:r>
-      <w:r>
-        <w:rPr>
-          <w:rFonts w:ascii="Times New Roman" w:hAnsi="Times New Roman"/>
-          <w:sz w:val="24"/>
-        </w:rPr>
-        <w:t xml:space="preserve"> para </w:t>
-      </w:r>
-      <w:r>
-        <w:rPr>
-          <w:rFonts w:ascii="Times New Roman" w:hAnsi="Times New Roman"/>
-          <w:sz w:val="24"/>
-        </w:rPr>
-        <w:t xml:space="preserve">as colunas morada, </w:t>
-      </w:r>
-      <w:proofErr w:type="spellStart"/>
-      <w:r>
-        <w:rPr>
-          <w:rFonts w:ascii="Times New Roman" w:hAnsi="Times New Roman"/>
-          <w:sz w:val="24"/>
-        </w:rPr>
-        <w:t>codigo</w:t>
-      </w:r>
-      <w:proofErr w:type="spellEnd"/>
-      <w:r>
-        <w:rPr>
-          <w:rFonts w:ascii="Times New Roman" w:hAnsi="Times New Roman"/>
-          <w:sz w:val="24"/>
-        </w:rPr>
-        <w:t>;</w:t>
-      </w:r>
+        <w:ind w:left="-709" w:right="-710"/>
+        <w:rPr>
+          <w:rFonts w:ascii="Times New Roman" w:hAnsi="Times New Roman"/>
+          <w:sz w:val="24"/>
+        </w:rPr>
+      </w:pPr>
     </w:p>
     <w:p>
       <w:pPr>
@@ -2677,6 +2710,166 @@
           <w:sz w:val="24"/>
         </w:rPr>
       </w:pPr>
+      <w:r>
+        <w:rPr>
+          <w:rFonts w:ascii="Times New Roman" w:hAnsi="Times New Roman"/>
+          <w:sz w:val="24"/>
+        </w:rPr>
+        <w:t>O índice</w:t>
+      </w:r>
+      <w:r>
+        <w:rPr>
+          <w:rFonts w:ascii="Times New Roman" w:hAnsi="Times New Roman"/>
+          <w:sz w:val="24"/>
+        </w:rPr>
+        <w:t xml:space="preserve"> </w:t>
+      </w:r>
+      <w:r>
+        <w:rPr>
+          <w:rFonts w:ascii="Times New Roman" w:hAnsi="Times New Roman"/>
+          <w:sz w:val="24"/>
+        </w:rPr>
+        <w:t>do estado é</w:t>
+      </w:r>
+      <w:r>
+        <w:rPr>
+          <w:rFonts w:ascii="Times New Roman" w:hAnsi="Times New Roman"/>
+          <w:sz w:val="24"/>
+        </w:rPr>
+        <w:t xml:space="preserve"> criado porque, na </w:t>
+      </w:r>
+      <w:proofErr w:type="spellStart"/>
+      <w:r>
+        <w:rPr>
+          <w:rFonts w:ascii="Times New Roman" w:hAnsi="Times New Roman"/>
+          <w:sz w:val="24"/>
+        </w:rPr>
+        <w:t>query</w:t>
+      </w:r>
+      <w:proofErr w:type="spellEnd"/>
+      <w:r>
+        <w:rPr>
+          <w:rFonts w:ascii="Times New Roman" w:hAnsi="Times New Roman"/>
+          <w:sz w:val="24"/>
+        </w:rPr>
+        <w:t xml:space="preserve">, é usada no </w:t>
+      </w:r>
+      <w:proofErr w:type="spellStart"/>
+      <w:r>
+        <w:rPr>
+          <w:rFonts w:ascii="Times New Roman" w:hAnsi="Times New Roman"/>
+          <w:b/>
+          <w:sz w:val="24"/>
+        </w:rPr>
+        <w:t>where</w:t>
+      </w:r>
+      <w:proofErr w:type="spellEnd"/>
+      <w:r>
+        <w:rPr>
+          <w:rFonts w:ascii="Times New Roman" w:hAnsi="Times New Roman"/>
+          <w:sz w:val="24"/>
+        </w:rPr>
+        <w:t xml:space="preserve"> a condição </w:t>
+      </w:r>
+      <w:proofErr w:type="spellStart"/>
+      <w:r>
+        <w:rPr>
+          <w:rFonts w:ascii="Times New Roman" w:hAnsi="Times New Roman"/>
+          <w:b/>
+          <w:sz w:val="24"/>
+        </w:rPr>
+        <w:t>e.estado</w:t>
+      </w:r>
+      <w:proofErr w:type="spellEnd"/>
+      <w:r>
+        <w:rPr>
+          <w:rFonts w:ascii="Times New Roman" w:hAnsi="Times New Roman"/>
+          <w:b/>
+          <w:sz w:val="24"/>
+        </w:rPr>
+        <w:t xml:space="preserve"> =</w:t>
+      </w:r>
+      <w:r>
+        <w:rPr>
+          <w:rFonts w:ascii="Times New Roman" w:hAnsi="Times New Roman"/>
+          <w:b/>
+          <w:sz w:val="24"/>
+        </w:rPr>
+        <w:t xml:space="preserve"> </w:t>
+      </w:r>
+      <w:r>
+        <w:rPr>
+          <w:rFonts w:ascii="Times New Roman" w:hAnsi="Times New Roman"/>
+          <w:b/>
+          <w:sz w:val="24"/>
+        </w:rPr>
+        <w:t>’aceite’</w:t>
+      </w:r>
+      <w:r>
+        <w:rPr>
+          <w:rFonts w:ascii="Times New Roman" w:hAnsi="Times New Roman"/>
+          <w:sz w:val="24"/>
+        </w:rPr>
+        <w:t xml:space="preserve"> pelo que um índice</w:t>
+      </w:r>
+      <w:r>
+        <w:rPr>
+          <w:rFonts w:ascii="Times New Roman" w:hAnsi="Times New Roman"/>
+          <w:sz w:val="24"/>
+        </w:rPr>
+        <w:t xml:space="preserve"> </w:t>
+      </w:r>
+      <w:r>
+        <w:rPr>
+          <w:rFonts w:ascii="Times New Roman" w:hAnsi="Times New Roman"/>
+          <w:sz w:val="24"/>
+        </w:rPr>
+        <w:t xml:space="preserve">do tipo </w:t>
+      </w:r>
+      <w:proofErr w:type="spellStart"/>
+      <w:r>
+        <w:rPr>
+          <w:rFonts w:ascii="Times New Roman" w:hAnsi="Times New Roman"/>
+          <w:sz w:val="24"/>
+        </w:rPr>
+        <w:t>hash</w:t>
+      </w:r>
+      <w:proofErr w:type="spellEnd"/>
+      <w:r>
+        <w:rPr>
+          <w:rFonts w:ascii="Times New Roman" w:hAnsi="Times New Roman"/>
+          <w:sz w:val="24"/>
+        </w:rPr>
+        <w:t xml:space="preserve"> </w:t>
+      </w:r>
+      <w:r>
+        <w:rPr>
+          <w:rFonts w:ascii="Times New Roman" w:hAnsi="Times New Roman"/>
+          <w:sz w:val="24"/>
+        </w:rPr>
+        <w:t>será a melhor escolha para este caso pois este tipo de índice é mais eficiente</w:t>
+      </w:r>
+      <w:r>
+        <w:rPr>
+          <w:rFonts w:ascii="Times New Roman" w:hAnsi="Times New Roman"/>
+          <w:sz w:val="24"/>
+        </w:rPr>
+        <w:t xml:space="preserve"> para operações de verific</w:t>
+      </w:r>
+      <w:r>
+        <w:rPr>
+          <w:rFonts w:ascii="Times New Roman" w:hAnsi="Times New Roman"/>
+          <w:sz w:val="24"/>
+        </w:rPr>
+        <w:t>ação de igualdade entre valores</w:t>
+      </w:r>
+      <w:r>
+        <w:rPr>
+          <w:rFonts w:ascii="Times New Roman" w:hAnsi="Times New Roman"/>
+          <w:sz w:val="24"/>
+        </w:rPr>
+        <w:t>.</w:t>
+      </w:r>
     </w:p>
     <w:p>
       <w:pPr>
@@ -2691,7 +2884,14 @@
           <w:rFonts w:ascii="Times New Roman" w:hAnsi="Times New Roman"/>
           <w:sz w:val="24"/>
         </w:rPr>
-        <w:t>O índice</w:t>
+        <w:t xml:space="preserve">O índice </w:t>
+      </w:r>
+      <w:r>
+        <w:rPr>
+          <w:rFonts w:ascii="Times New Roman" w:hAnsi="Times New Roman"/>
+          <w:sz w:val="24"/>
+        </w:rPr>
+        <w:t>da tabela posto</w:t>
       </w:r>
       <w:r>
         <w:rPr>
@@ -2705,19 +2905,29 @@
           <w:rFonts w:ascii="Times New Roman" w:hAnsi="Times New Roman"/>
           <w:sz w:val="24"/>
         </w:rPr>
-        <w:t>do estado é</w:t>
-      </w:r>
-      <w:r>
-        <w:rPr>
-          <w:rFonts w:ascii="Times New Roman" w:hAnsi="Times New Roman"/>
-          <w:sz w:val="24"/>
-        </w:rPr>
-        <w:t xml:space="preserve"> criado porque, na </w:t>
+        <w:t xml:space="preserve">é devido ao facto de, na cláusula </w:t>
       </w:r>
       <w:proofErr w:type="spellStart"/>
       <w:r>
         <w:rPr>
           <w:rFonts w:ascii="Times New Roman" w:hAnsi="Times New Roman"/>
+          <w:b/>
+          <w:sz w:val="24"/>
+        </w:rPr>
+        <w:t>where</w:t>
+      </w:r>
+      <w:proofErr w:type="spellEnd"/>
+      <w:r>
+        <w:rPr>
+          <w:rFonts w:ascii="Times New Roman" w:hAnsi="Times New Roman"/>
+          <w:sz w:val="24"/>
+        </w:rPr>
+        <w:t xml:space="preserve"> da </w:t>
+      </w:r>
+      <w:proofErr w:type="spellStart"/>
+      <w:r>
+        <w:rPr>
+          <w:rFonts w:ascii="Times New Roman" w:hAnsi="Times New Roman"/>
           <w:sz w:val="24"/>
         </w:rPr>
         <w:t>query</w:t>
@@ -2728,7 +2938,22 @@
           <w:rFonts w:ascii="Times New Roman" w:hAnsi="Times New Roman"/>
           <w:sz w:val="24"/>
         </w:rPr>
-        <w:t xml:space="preserve">, é usada no </w:t>
+        <w:t xml:space="preserve"> efetuada, é usa</w:t>
+      </w:r>
+      <w:r>
+        <w:rPr>
+          <w:rFonts w:ascii="Times New Roman" w:hAnsi="Times New Roman"/>
+          <w:sz w:val="24"/>
+        </w:rPr>
+        <w:t xml:space="preserve">da a condição </w:t>
+      </w:r>
+      <w:r>
+        <w:rPr>
+          <w:rFonts w:ascii="Times New Roman" w:hAnsi="Times New Roman"/>
+          <w:b/>
+          <w:sz w:val="24"/>
+        </w:rPr>
+        <w:t>(</w:t>
       </w:r>
       <w:proofErr w:type="spellStart"/>
       <w:r>
@@ -2737,15 +2962,16 @@
           <w:b/>
           <w:sz w:val="24"/>
         </w:rPr>
-        <w:t>where</w:t>
+        <w:t>p.morada</w:t>
       </w:r>
       <w:proofErr w:type="spellEnd"/>
       <w:r>
         <w:rPr>
           <w:rFonts w:ascii="Times New Roman" w:hAnsi="Times New Roman"/>
-          <w:sz w:val="24"/>
-        </w:rPr>
-        <w:t xml:space="preserve"> a condição </w:t>
+          <w:b/>
+          <w:sz w:val="24"/>
+        </w:rPr>
+        <w:t xml:space="preserve">, </w:t>
       </w:r>
       <w:proofErr w:type="spellStart"/>
       <w:r>
@@ -2754,7 +2980,7 @@
           <w:b/>
           <w:sz w:val="24"/>
         </w:rPr>
-        <w:t>e.estado</w:t>
+        <w:t>p.codigo_espaco</w:t>
       </w:r>
       <w:proofErr w:type="spellEnd"/>
       <w:r>
@@ -2763,7 +2989,7 @@
           <w:b/>
           <w:sz w:val="24"/>
         </w:rPr>
-        <w:t xml:space="preserve"> =</w:t>
+        <w:t>)</w:t>
       </w:r>
       <w:r>
         <w:rPr>
@@ -2771,37 +2997,74 @@
           <w:b/>
           <w:sz w:val="24"/>
         </w:rPr>
+        <w:t xml:space="preserve"> not in (</w:t>
+      </w:r>
+      <w:r>
+        <w:rPr>
+          <w:rFonts w:ascii="Times New Roman" w:hAnsi="Times New Roman"/>
+          <w:b/>
+          <w:sz w:val="24"/>
+        </w:rPr>
+        <w:t>…</w:t>
+      </w:r>
+      <w:r>
+        <w:rPr>
+          <w:rFonts w:ascii="Times New Roman" w:hAnsi="Times New Roman"/>
+          <w:b/>
+          <w:sz w:val="24"/>
+        </w:rPr>
+        <w:t>)</w:t>
+      </w:r>
+      <w:r>
+        <w:rPr>
+          <w:rFonts w:ascii="Times New Roman" w:hAnsi="Times New Roman"/>
+          <w:sz w:val="24"/>
+        </w:rPr>
+        <w:t xml:space="preserve">, </w:t>
+      </w:r>
+      <w:r>
+        <w:rPr>
+          <w:rFonts w:ascii="Times New Roman" w:hAnsi="Times New Roman"/>
+          <w:sz w:val="24"/>
+        </w:rPr>
+        <w:t xml:space="preserve">o que implica que o valor irá ser comparado com todos os </w:t>
+      </w:r>
+      <w:r>
+        <w:rPr>
+          <w:rFonts w:ascii="Times New Roman" w:hAnsi="Times New Roman"/>
+          <w:sz w:val="24"/>
+        </w:rPr>
+        <w:lastRenderedPageBreak/>
+        <w:t>valores da tabela em segundo argumento</w:t>
+      </w:r>
+      <w:r>
+        <w:rPr>
+          <w:rFonts w:ascii="Times New Roman" w:hAnsi="Times New Roman"/>
+          <w:sz w:val="24"/>
+        </w:rPr>
+        <w:t xml:space="preserve"> e</w:t>
+      </w:r>
+      <w:r>
+        <w:rPr>
+          <w:rFonts w:ascii="Times New Roman" w:hAnsi="Times New Roman"/>
+          <w:sz w:val="24"/>
+        </w:rPr>
+        <w:t xml:space="preserve"> como isto é uma operação de verificação de igualdade o m</w:t>
+      </w:r>
+      <w:r>
+        <w:rPr>
+          <w:rFonts w:ascii="Times New Roman" w:hAnsi="Times New Roman"/>
+          <w:sz w:val="24"/>
+        </w:rPr>
+        <w:t>elhor índice para a situação é do tipo</w:t>
+      </w:r>
+      <w:r>
+        <w:rPr>
+          <w:rFonts w:ascii="Times New Roman" w:hAnsi="Times New Roman"/>
+          <w:sz w:val="24"/>
+        </w:rPr>
         <w:t xml:space="preserve"> </w:t>
       </w:r>
-      <w:r>
-        <w:rPr>
-          <w:rFonts w:ascii="Times New Roman" w:hAnsi="Times New Roman"/>
-          <w:b/>
-          <w:sz w:val="24"/>
-        </w:rPr>
-        <w:t>’aceite’</w:t>
-      </w:r>
-      <w:r>
-        <w:rPr>
-          <w:rFonts w:ascii="Times New Roman" w:hAnsi="Times New Roman"/>
-          <w:sz w:val="24"/>
-        </w:rPr>
-        <w:t xml:space="preserve"> pelo que um índice</w:t>
-      </w:r>
-      <w:r>
-        <w:rPr>
-          <w:rFonts w:ascii="Times New Roman" w:hAnsi="Times New Roman"/>
-          <w:sz w:val="24"/>
-        </w:rPr>
-        <w:t xml:space="preserve"> </w:t>
-      </w:r>
-      <w:r>
-        <w:rPr>
-          <w:rFonts w:ascii="Times New Roman" w:hAnsi="Times New Roman"/>
-          <w:sz w:val="24"/>
-        </w:rPr>
-        <w:t xml:space="preserve">do tipo </w:t>
-      </w:r>
       <w:proofErr w:type="spellStart"/>
       <w:r>
         <w:rPr>
@@ -2811,34 +3074,6 @@
         <w:t>hash</w:t>
       </w:r>
       <w:proofErr w:type="spellEnd"/>
-      <w:r>
-        <w:rPr>
-          <w:rFonts w:ascii="Times New Roman" w:hAnsi="Times New Roman"/>
-          <w:sz w:val="24"/>
-        </w:rPr>
-        <w:t xml:space="preserve"> </w:t>
-      </w:r>
-      <w:r>
-        <w:rPr>
-          <w:rFonts w:ascii="Times New Roman" w:hAnsi="Times New Roman"/>
-          <w:sz w:val="24"/>
-        </w:rPr>
-        <w:t>será a melhor escolha para este caso pois este tipo de índice é mais eficiente</w:t>
-      </w:r>
-      <w:r>
-        <w:rPr>
-          <w:rFonts w:ascii="Times New Roman" w:hAnsi="Times New Roman"/>
-          <w:sz w:val="24"/>
-        </w:rPr>
-        <w:t xml:space="preserve"> para operações de verific</w:t>
-      </w:r>
-      <w:r>
-        <w:rPr>
-          <w:rFonts w:ascii="Times New Roman" w:hAnsi="Times New Roman"/>
-          <w:sz w:val="24"/>
-        </w:rPr>
-        <w:t>ação de igualdade entre valores</w:t>
-      </w:r>
       <w:r>
         <w:rPr>
           <w:rFonts w:ascii="Times New Roman" w:hAnsi="Times New Roman"/>
@@ -2860,19 +3095,30 @@
           <w:rFonts w:ascii="Times New Roman" w:hAnsi="Times New Roman"/>
           <w:sz w:val="24"/>
         </w:rPr>
-        <w:lastRenderedPageBreak/>
-        <w:t xml:space="preserve">O índice </w:t>
-      </w:r>
-      <w:r>
-        <w:rPr>
-          <w:rFonts w:ascii="Times New Roman" w:hAnsi="Times New Roman"/>
-          <w:sz w:val="24"/>
-        </w:rPr>
-        <w:t>da tabela posto</w:t>
-      </w:r>
-      <w:r>
-        <w:rPr>
-          <w:rFonts w:ascii="Times New Roman" w:hAnsi="Times New Roman"/>
+        <w:t xml:space="preserve">Os restantes índices são utilizados para melhorar o desempenho do </w:t>
+      </w:r>
+      <w:r>
+        <w:rPr>
+          <w:rFonts w:ascii="Times New Roman" w:hAnsi="Times New Roman"/>
+          <w:b/>
+          <w:sz w:val="24"/>
+        </w:rPr>
+        <w:t xml:space="preserve">natural </w:t>
+      </w:r>
+      <w:proofErr w:type="spellStart"/>
+      <w:r>
+        <w:rPr>
+          <w:rFonts w:ascii="Times New Roman" w:hAnsi="Times New Roman"/>
+          <w:b/>
+          <w:sz w:val="24"/>
+        </w:rPr>
+        <w:t>join</w:t>
+      </w:r>
+      <w:proofErr w:type="spellEnd"/>
+      <w:r>
+        <w:rPr>
+          <w:rFonts w:ascii="Times New Roman" w:hAnsi="Times New Roman"/>
+          <w:b/>
           <w:sz w:val="24"/>
         </w:rPr>
         <w:t xml:space="preserve"> </w:t>
@@ -2882,173 +3128,99 @@
           <w:rFonts w:ascii="Times New Roman" w:hAnsi="Times New Roman"/>
           <w:sz w:val="24"/>
         </w:rPr>
-        <w:t xml:space="preserve">é devido ao facto de, na cláusula </w:t>
+        <w:t xml:space="preserve">dentro da cláusula </w:t>
+      </w:r>
+      <w:r>
+        <w:rPr>
+          <w:rFonts w:ascii="Times New Roman" w:hAnsi="Times New Roman"/>
+          <w:b/>
+          <w:sz w:val="24"/>
+        </w:rPr>
+        <w:t>not in,</w:t>
+      </w:r>
+      <w:r>
+        <w:rPr>
+          <w:rFonts w:ascii="Times New Roman" w:hAnsi="Times New Roman"/>
+          <w:sz w:val="24"/>
+        </w:rPr>
+        <w:t xml:space="preserve"> que é efetuado através de comparações de valo</w:t>
+      </w:r>
+      <w:r>
+        <w:rPr>
+          <w:rFonts w:ascii="Times New Roman" w:hAnsi="Times New Roman"/>
+          <w:sz w:val="24"/>
+        </w:rPr>
+        <w:t xml:space="preserve">res de colunas com o mesmo nome, algo que é melhorado pelos </w:t>
       </w:r>
       <w:proofErr w:type="spellStart"/>
       <w:r>
         <w:rPr>
           <w:rFonts w:ascii="Times New Roman" w:hAnsi="Times New Roman"/>
+          <w:sz w:val="24"/>
+        </w:rPr>
+        <w:t>hash</w:t>
+      </w:r>
+      <w:proofErr w:type="spellEnd"/>
+      <w:r>
+        <w:rPr>
+          <w:rFonts w:ascii="Times New Roman" w:hAnsi="Times New Roman"/>
+          <w:sz w:val="24"/>
+        </w:rPr>
+        <w:t xml:space="preserve"> indexes.</w:t>
+      </w:r>
+      <w:r>
+        <w:rPr>
+          <w:rFonts w:ascii="Times New Roman" w:hAnsi="Times New Roman"/>
+          <w:sz w:val="24"/>
+        </w:rPr>
+        <w:t xml:space="preserve"> Só é criado um índice numa das tabelas que possuem colunas correspondentes pois o </w:t>
+      </w:r>
+      <w:r>
+        <w:rPr>
+          <w:rFonts w:ascii="Times New Roman" w:hAnsi="Times New Roman"/>
           <w:b/>
           <w:sz w:val="24"/>
         </w:rPr>
-        <w:t>where</w:t>
+        <w:t xml:space="preserve">natural </w:t>
+      </w:r>
+      <w:proofErr w:type="spellStart"/>
+      <w:r>
+        <w:rPr>
+          <w:rFonts w:ascii="Times New Roman" w:hAnsi="Times New Roman"/>
+          <w:b/>
+          <w:sz w:val="24"/>
+        </w:rPr>
+        <w:t>join</w:t>
       </w:r>
       <w:proofErr w:type="spellEnd"/>
       <w:r>
         <w:rPr>
           <w:rFonts w:ascii="Times New Roman" w:hAnsi="Times New Roman"/>
-          <w:sz w:val="24"/>
-        </w:rPr>
-        <w:t xml:space="preserve"> da </w:t>
-      </w:r>
-      <w:proofErr w:type="spellStart"/>
-      <w:r>
-        <w:rPr>
-          <w:rFonts w:ascii="Times New Roman" w:hAnsi="Times New Roman"/>
-          <w:sz w:val="24"/>
-        </w:rPr>
-        <w:t>query</w:t>
-      </w:r>
-      <w:proofErr w:type="spellEnd"/>
-      <w:r>
-        <w:rPr>
-          <w:rFonts w:ascii="Times New Roman" w:hAnsi="Times New Roman"/>
-          <w:sz w:val="24"/>
-        </w:rPr>
-        <w:t xml:space="preserve"> efetuada, é usa</w:t>
-      </w:r>
-      <w:r>
-        <w:rPr>
-          <w:rFonts w:ascii="Times New Roman" w:hAnsi="Times New Roman"/>
-          <w:sz w:val="24"/>
-        </w:rPr>
-        <w:t xml:space="preserve">da a condição </w:t>
-      </w:r>
-      <w:r>
-        <w:rPr>
-          <w:rFonts w:ascii="Times New Roman" w:hAnsi="Times New Roman"/>
           <w:b/>
           <w:sz w:val="24"/>
         </w:rPr>
-        <w:t>(</w:t>
-      </w:r>
-      <w:proofErr w:type="spellStart"/>
-      <w:r>
-        <w:rPr>
-          <w:rFonts w:ascii="Times New Roman" w:hAnsi="Times New Roman"/>
-          <w:b/>
-          <w:sz w:val="24"/>
-        </w:rPr>
-        <w:t>p.morada</w:t>
-      </w:r>
-      <w:proofErr w:type="spellEnd"/>
-      <w:r>
-        <w:rPr>
-          <w:rFonts w:ascii="Times New Roman" w:hAnsi="Times New Roman"/>
-          <w:b/>
-          <w:sz w:val="24"/>
-        </w:rPr>
-        <w:t xml:space="preserve">, </w:t>
-      </w:r>
-      <w:proofErr w:type="spellStart"/>
-      <w:r>
-        <w:rPr>
-          <w:rFonts w:ascii="Times New Roman" w:hAnsi="Times New Roman"/>
-          <w:b/>
-          <w:sz w:val="24"/>
-        </w:rPr>
-        <w:t>p.codigo_espaco</w:t>
-      </w:r>
-      <w:proofErr w:type="spellEnd"/>
-      <w:r>
-        <w:rPr>
-          <w:rFonts w:ascii="Times New Roman" w:hAnsi="Times New Roman"/>
-          <w:b/>
-          <w:sz w:val="24"/>
-        </w:rPr>
-        <w:t>)</w:t>
-      </w:r>
-      <w:r>
-        <w:rPr>
-          <w:rFonts w:ascii="Times New Roman" w:hAnsi="Times New Roman"/>
-          <w:b/>
-          <w:sz w:val="24"/>
-        </w:rPr>
-        <w:t xml:space="preserve"> not in (</w:t>
-      </w:r>
-      <w:r>
-        <w:rPr>
-          <w:rFonts w:ascii="Times New Roman" w:hAnsi="Times New Roman"/>
-          <w:b/>
-          <w:sz w:val="24"/>
-        </w:rPr>
-        <w:t>…</w:t>
-      </w:r>
-      <w:r>
-        <w:rPr>
-          <w:rFonts w:ascii="Times New Roman" w:hAnsi="Times New Roman"/>
-          <w:b/>
-          <w:sz w:val="24"/>
-        </w:rPr>
-        <w:t>)</w:t>
-      </w:r>
-      <w:r>
-        <w:rPr>
-          <w:rFonts w:ascii="Times New Roman" w:hAnsi="Times New Roman"/>
-          <w:sz w:val="24"/>
-        </w:rPr>
-        <w:t xml:space="preserve">, </w:t>
-      </w:r>
-      <w:r>
-        <w:rPr>
-          <w:rFonts w:ascii="Times New Roman" w:hAnsi="Times New Roman"/>
-          <w:sz w:val="24"/>
-        </w:rPr>
-        <w:t>o que implica que o valor irá ser comparado com todos os valores da tabela em segundo argumento</w:t>
-      </w:r>
-      <w:r>
-        <w:rPr>
-          <w:rFonts w:ascii="Times New Roman" w:hAnsi="Times New Roman"/>
-          <w:sz w:val="24"/>
-        </w:rPr>
-        <w:t xml:space="preserve"> e</w:t>
-      </w:r>
-      <w:r>
-        <w:rPr>
-          <w:rFonts w:ascii="Times New Roman" w:hAnsi="Times New Roman"/>
-          <w:sz w:val="24"/>
-        </w:rPr>
-        <w:t xml:space="preserve"> como isto é uma operação de verificação de igualdade o m</w:t>
-      </w:r>
-      <w:r>
-        <w:rPr>
-          <w:rFonts w:ascii="Times New Roman" w:hAnsi="Times New Roman"/>
-          <w:sz w:val="24"/>
-        </w:rPr>
-        <w:t>elhor índice para a situação é do tipo</w:t>
-      </w:r>
-      <w:r>
-        <w:rPr>
-          <w:rFonts w:ascii="Times New Roman" w:hAnsi="Times New Roman"/>
-          <w:sz w:val="24"/>
-        </w:rPr>
         <w:t xml:space="preserve"> </w:t>
       </w:r>
-      <w:proofErr w:type="spellStart"/>
-      <w:r>
-        <w:rPr>
-          <w:rFonts w:ascii="Times New Roman" w:hAnsi="Times New Roman"/>
-          <w:sz w:val="24"/>
-        </w:rPr>
-        <w:t>hash</w:t>
-      </w:r>
-      <w:proofErr w:type="spellEnd"/>
-      <w:r>
-        <w:rPr>
-          <w:rFonts w:ascii="Times New Roman" w:hAnsi="Times New Roman"/>
-          <w:sz w:val="24"/>
-        </w:rPr>
-        <w:t>.</w:t>
+      <w:r>
+        <w:rPr>
+          <w:rFonts w:ascii="Times New Roman" w:hAnsi="Times New Roman"/>
+          <w:sz w:val="24"/>
+        </w:rPr>
+        <w:t xml:space="preserve">irá sempre </w:t>
+      </w:r>
+      <w:r>
+        <w:rPr>
+          <w:rFonts w:ascii="Times New Roman" w:hAnsi="Times New Roman"/>
+          <w:sz w:val="24"/>
+        </w:rPr>
+        <w:t>percorrer</w:t>
+      </w:r>
+      <w:r>
+        <w:rPr>
+          <w:rFonts w:ascii="Times New Roman" w:hAnsi="Times New Roman"/>
+          <w:sz w:val="24"/>
+        </w:rPr>
+        <w:t xml:space="preserve"> uma das tabelas para verificar ser existe algum correspondente.</w:t>
       </w:r>
     </w:p>
     <w:p>
@@ -3059,84 +3231,6 @@
           <w:sz w:val="24"/>
         </w:rPr>
       </w:pPr>
-      <w:r>
-        <w:rPr>
-          <w:rFonts w:ascii="Times New Roman" w:hAnsi="Times New Roman"/>
-          <w:sz w:val="24"/>
-        </w:rPr>
-        <w:t xml:space="preserve">Os restantes índices são utilizados para melhorar o desempenho do </w:t>
-      </w:r>
-      <w:r>
-        <w:rPr>
-          <w:rFonts w:ascii="Times New Roman" w:hAnsi="Times New Roman"/>
-          <w:b/>
-          <w:sz w:val="24"/>
-        </w:rPr>
-        <w:t xml:space="preserve">natural </w:t>
-      </w:r>
-      <w:proofErr w:type="spellStart"/>
-      <w:r>
-        <w:rPr>
-          <w:rFonts w:ascii="Times New Roman" w:hAnsi="Times New Roman"/>
-          <w:b/>
-          <w:sz w:val="24"/>
-        </w:rPr>
-        <w:t>join</w:t>
-      </w:r>
-      <w:proofErr w:type="spellEnd"/>
-      <w:r>
-        <w:rPr>
-          <w:rFonts w:ascii="Times New Roman" w:hAnsi="Times New Roman"/>
-          <w:b/>
-          <w:sz w:val="24"/>
-        </w:rPr>
-        <w:t xml:space="preserve"> </w:t>
-      </w:r>
-      <w:r>
-        <w:rPr>
-          <w:rFonts w:ascii="Times New Roman" w:hAnsi="Times New Roman"/>
-          <w:sz w:val="24"/>
-        </w:rPr>
-        <w:t xml:space="preserve">dentro da cláusula </w:t>
-      </w:r>
-      <w:r>
-        <w:rPr>
-          <w:rFonts w:ascii="Times New Roman" w:hAnsi="Times New Roman"/>
-          <w:b/>
-          <w:sz w:val="24"/>
-        </w:rPr>
-        <w:t>not in,</w:t>
-      </w:r>
-      <w:r>
-        <w:rPr>
-          <w:rFonts w:ascii="Times New Roman" w:hAnsi="Times New Roman"/>
-          <w:sz w:val="24"/>
-        </w:rPr>
-        <w:t xml:space="preserve"> que é efetuado através de comparações de valo</w:t>
-      </w:r>
-      <w:r>
-        <w:rPr>
-          <w:rFonts w:ascii="Times New Roman" w:hAnsi="Times New Roman"/>
-          <w:sz w:val="24"/>
-        </w:rPr>
-        <w:t xml:space="preserve">res de colunas com o mesmo nome, algo que é melhorado pelos </w:t>
-      </w:r>
-      <w:proofErr w:type="spellStart"/>
-      <w:r>
-        <w:rPr>
-          <w:rFonts w:ascii="Times New Roman" w:hAnsi="Times New Roman"/>
-          <w:sz w:val="24"/>
-        </w:rPr>
-        <w:t>hash</w:t>
-      </w:r>
-      <w:proofErr w:type="spellEnd"/>
-      <w:r>
-        <w:rPr>
-          <w:rFonts w:ascii="Times New Roman" w:hAnsi="Times New Roman"/>
-          <w:sz w:val="24"/>
-        </w:rPr>
-        <w:t xml:space="preserve"> indexes.</w:t>
-      </w:r>
     </w:p>
     <w:p>
       <w:pPr>
@@ -3146,6 +3240,39 @@
           <w:sz w:val="24"/>
         </w:rPr>
       </w:pPr>
+      <w:proofErr w:type="spellStart"/>
+      <w:r>
+        <w:rPr>
+          <w:rFonts w:ascii="Times New Roman" w:hAnsi="Times New Roman"/>
+          <w:b/>
+          <w:sz w:val="28"/>
+        </w:rPr>
+        <w:t>Query</w:t>
+      </w:r>
+      <w:proofErr w:type="spellEnd"/>
+      <w:r>
+        <w:rPr>
+          <w:rFonts w:ascii="Times New Roman" w:hAnsi="Times New Roman"/>
+          <w:b/>
+          <w:sz w:val="28"/>
+        </w:rPr>
+        <w:t xml:space="preserve"> #2 –</w:t>
+      </w:r>
+      <w:r>
+        <w:rPr>
+          <w:rFonts w:ascii="Times New Roman" w:hAnsi="Times New Roman"/>
+          <w:b/>
+          <w:sz w:val="28"/>
+        </w:rPr>
+        <w:t xml:space="preserve"> </w:t>
+      </w:r>
+      <w:r>
+        <w:rPr>
+          <w:rFonts w:ascii="Times New Roman" w:hAnsi="Times New Roman"/>
+          <w:sz w:val="28"/>
+        </w:rPr>
+        <w:t>B)</w:t>
+      </w:r>
     </w:p>
     <w:p>
       <w:pPr>
@@ -3155,38 +3282,54 @@
           <w:sz w:val="24"/>
         </w:rPr>
       </w:pPr>
-      <w:proofErr w:type="spellStart"/>
-      <w:r>
-        <w:rPr>
-          <w:rFonts w:ascii="Times New Roman" w:hAnsi="Times New Roman"/>
-          <w:b/>
-          <w:sz w:val="28"/>
-        </w:rPr>
-        <w:t>Query</w:t>
-      </w:r>
-      <w:proofErr w:type="spellEnd"/>
-      <w:r>
-        <w:rPr>
-          <w:rFonts w:ascii="Times New Roman" w:hAnsi="Times New Roman"/>
-          <w:b/>
-          <w:sz w:val="28"/>
-        </w:rPr>
-        <w:t xml:space="preserve"> #2 –</w:t>
-      </w:r>
-      <w:r>
-        <w:rPr>
-          <w:rFonts w:ascii="Times New Roman" w:hAnsi="Times New Roman"/>
-          <w:b/>
-          <w:sz w:val="28"/>
-        </w:rPr>
-        <w:t xml:space="preserve"> </w:t>
-      </w:r>
-      <w:r>
-        <w:rPr>
-          <w:rFonts w:ascii="Times New Roman" w:hAnsi="Times New Roman"/>
-          <w:sz w:val="28"/>
-        </w:rPr>
-        <w:t>B)</w:t>
+      <w:r>
+        <w:rPr>
+          <w:rFonts w:ascii="Times New Roman" w:hAnsi="Times New Roman"/>
+          <w:sz w:val="24"/>
+        </w:rPr>
+        <w:t xml:space="preserve">Para criar </w:t>
+      </w:r>
+      <w:r>
+        <w:rPr>
+          <w:rFonts w:ascii="Times New Roman" w:hAnsi="Times New Roman"/>
+          <w:sz w:val="24"/>
+        </w:rPr>
+        <w:t xml:space="preserve">se criarem os </w:t>
+      </w:r>
+      <w:r>
+        <w:rPr>
+          <w:rFonts w:ascii="Times New Roman" w:hAnsi="Times New Roman"/>
+          <w:sz w:val="24"/>
+        </w:rPr>
+        <w:t>índice</w:t>
+      </w:r>
+      <w:r>
+        <w:rPr>
+          <w:rFonts w:ascii="Times New Roman" w:hAnsi="Times New Roman"/>
+          <w:sz w:val="24"/>
+        </w:rPr>
+        <w:t>s usaram</w:t>
+      </w:r>
+      <w:r>
+        <w:rPr>
+          <w:rFonts w:ascii="Times New Roman" w:hAnsi="Times New Roman"/>
+          <w:sz w:val="24"/>
+        </w:rPr>
+        <w:t>-se a seguinte</w:t>
+      </w:r>
+      <w:r>
+        <w:rPr>
+          <w:rFonts w:ascii="Times New Roman" w:hAnsi="Times New Roman"/>
+          <w:sz w:val="24"/>
+        </w:rPr>
+        <w:t>s instruções</w:t>
+      </w:r>
+      <w:r>
+        <w:rPr>
+          <w:rFonts w:ascii="Times New Roman" w:hAnsi="Times New Roman"/>
+          <w:sz w:val="24"/>
+        </w:rPr>
+        <w:t>:</w:t>
       </w:r>
     </w:p>
     <w:p>
@@ -3200,51 +3343,97 @@
       <w:r>
         <w:rPr>
           <w:rFonts w:ascii="Times New Roman" w:hAnsi="Times New Roman"/>
-          <w:sz w:val="24"/>
-        </w:rPr>
-        <w:t xml:space="preserve">Para criar </w:t>
-      </w:r>
-      <w:r>
-        <w:rPr>
-          <w:rFonts w:ascii="Times New Roman" w:hAnsi="Times New Roman"/>
-          <w:sz w:val="24"/>
-        </w:rPr>
-        <w:t xml:space="preserve">se criarem os </w:t>
-      </w:r>
-      <w:r>
-        <w:rPr>
-          <w:rFonts w:ascii="Times New Roman" w:hAnsi="Times New Roman"/>
-          <w:sz w:val="24"/>
-        </w:rPr>
-        <w:t>índice</w:t>
-      </w:r>
-      <w:r>
-        <w:rPr>
-          <w:rFonts w:ascii="Times New Roman" w:hAnsi="Times New Roman"/>
-          <w:sz w:val="24"/>
-        </w:rPr>
-        <w:t>s usaram</w:t>
-      </w:r>
-      <w:r>
-        <w:rPr>
-          <w:rFonts w:ascii="Times New Roman" w:hAnsi="Times New Roman"/>
-          <w:sz w:val="24"/>
-        </w:rPr>
-        <w:t>-se a seguinte</w:t>
-      </w:r>
-      <w:r>
-        <w:rPr>
-          <w:rFonts w:ascii="Times New Roman" w:hAnsi="Times New Roman"/>
-          <w:sz w:val="24"/>
-        </w:rPr>
-        <w:t>s instruções</w:t>
-      </w:r>
-      <w:r>
-        <w:rPr>
-          <w:rFonts w:ascii="Times New Roman" w:hAnsi="Times New Roman"/>
-          <w:sz w:val="24"/>
-        </w:rPr>
-        <w:t>:</w:t>
+          <w:b/>
+          <w:bCs/>
+          <w:sz w:val="24"/>
+        </w:rPr>
+        <w:t xml:space="preserve">CREATE INDEX </w:t>
+      </w:r>
+      <w:proofErr w:type="spellStart"/>
+      <w:r>
+        <w:rPr>
+          <w:rFonts w:ascii="Times New Roman" w:hAnsi="Times New Roman"/>
+          <w:sz w:val="24"/>
+        </w:rPr>
+        <w:t>estado</w:t>
+      </w:r>
+      <w:r>
+        <w:rPr>
+          <w:rFonts w:ascii="Times New Roman" w:hAnsi="Times New Roman"/>
+          <w:sz w:val="24"/>
+        </w:rPr>
+        <w:t>_idx</w:t>
+      </w:r>
+      <w:proofErr w:type="spellEnd"/>
+      <w:r>
+        <w:rPr>
+          <w:rFonts w:ascii="Times New Roman" w:hAnsi="Times New Roman"/>
+          <w:sz w:val="24"/>
+        </w:rPr>
+        <w:t xml:space="preserve"> </w:t>
+      </w:r>
+      <w:r>
+        <w:rPr>
+          <w:rFonts w:ascii="Times New Roman" w:hAnsi="Times New Roman"/>
+          <w:b/>
+          <w:bCs/>
+          <w:sz w:val="24"/>
+        </w:rPr>
+        <w:t>ON</w:t>
+      </w:r>
+      <w:r>
+        <w:rPr>
+          <w:rFonts w:ascii="Times New Roman" w:hAnsi="Times New Roman"/>
+          <w:b/>
+          <w:bCs/>
+          <w:sz w:val="24"/>
+        </w:rPr>
+        <w:t xml:space="preserve"> </w:t>
+      </w:r>
+      <w:proofErr w:type="gramStart"/>
+      <w:r>
+        <w:rPr>
+          <w:rFonts w:ascii="Times New Roman" w:hAnsi="Times New Roman"/>
+          <w:sz w:val="24"/>
+        </w:rPr>
+        <w:t>estado</w:t>
+      </w:r>
+      <w:r>
+        <w:rPr>
+          <w:rFonts w:ascii="Times New Roman" w:hAnsi="Times New Roman"/>
+          <w:sz w:val="24"/>
+        </w:rPr>
+        <w:t>(</w:t>
+      </w:r>
+      <w:r>
+        <w:rPr>
+          <w:rFonts w:ascii="Times New Roman" w:hAnsi="Times New Roman"/>
+          <w:sz w:val="24"/>
+        </w:rPr>
+        <w:t>estado</w:t>
+      </w:r>
+      <w:proofErr w:type="gramEnd"/>
+      <w:r>
+        <w:rPr>
+          <w:rFonts w:ascii="Times New Roman" w:hAnsi="Times New Roman"/>
+          <w:sz w:val="24"/>
+        </w:rPr>
+        <w:t>)</w:t>
+      </w:r>
+      <w:r>
+        <w:rPr>
+          <w:rFonts w:ascii="Times New Roman" w:hAnsi="Times New Roman"/>
+          <w:b/>
+          <w:sz w:val="24"/>
+        </w:rPr>
+        <w:t xml:space="preserve"> USING HASH</w:t>
+      </w:r>
+      <w:r>
+        <w:rPr>
+          <w:rFonts w:ascii="Times New Roman" w:hAnsi="Times New Roman"/>
+          <w:sz w:val="24"/>
+        </w:rPr>
+        <w:t>;</w:t>
       </w:r>
     </w:p>
     <w:p>
@@ -3262,7 +3451,80 @@
           <w:bCs/>
           <w:sz w:val="24"/>
         </w:rPr>
-        <w:t xml:space="preserve">CREATE INDEX </w:t>
+        <w:t>CREATE INDEX</w:t>
+      </w:r>
+      <w:r>
+        <w:rPr>
+          <w:rFonts w:ascii="Times New Roman" w:hAnsi="Times New Roman"/>
+          <w:sz w:val="24"/>
+        </w:rPr>
+        <w:t xml:space="preserve"> </w:t>
+      </w:r>
+      <w:r>
+        <w:rPr>
+          <w:rFonts w:ascii="Times New Roman" w:hAnsi="Times New Roman"/>
+          <w:sz w:val="24"/>
+        </w:rPr>
+        <w:t>posto</w:t>
+      </w:r>
+      <w:r>
+        <w:rPr>
+          <w:rFonts w:ascii="Times New Roman" w:hAnsi="Times New Roman"/>
+          <w:sz w:val="24"/>
+        </w:rPr>
+        <w:t>_idx</w:t>
+      </w:r>
+      <w:r>
+        <w:rPr>
+          <w:rFonts w:ascii="Times New Roman" w:hAnsi="Times New Roman"/>
+          <w:sz w:val="24"/>
+        </w:rPr>
+        <w:t>1</w:t>
+      </w:r>
+      <w:r>
+        <w:rPr>
+          <w:rFonts w:ascii="Times New Roman" w:hAnsi="Times New Roman"/>
+          <w:sz w:val="24"/>
+        </w:rPr>
+        <w:t xml:space="preserve"> </w:t>
+      </w:r>
+      <w:r>
+        <w:rPr>
+          <w:rFonts w:ascii="Times New Roman" w:hAnsi="Times New Roman"/>
+          <w:b/>
+          <w:sz w:val="24"/>
+        </w:rPr>
+        <w:t>ON</w:t>
+      </w:r>
+      <w:r>
+        <w:rPr>
+          <w:rFonts w:ascii="Times New Roman" w:hAnsi="Times New Roman"/>
+          <w:sz w:val="24"/>
+        </w:rPr>
+        <w:t xml:space="preserve"> </w:t>
+      </w:r>
+      <w:proofErr w:type="gramStart"/>
+      <w:r>
+        <w:rPr>
+          <w:rFonts w:ascii="Times New Roman" w:hAnsi="Times New Roman"/>
+          <w:sz w:val="24"/>
+        </w:rPr>
+        <w:t>posto</w:t>
+      </w:r>
+      <w:r>
+        <w:rPr>
+          <w:rFonts w:ascii="Times New Roman" w:hAnsi="Times New Roman"/>
+          <w:sz w:val="24"/>
+        </w:rPr>
+        <w:t>(morada</w:t>
+      </w:r>
+      <w:proofErr w:type="gramEnd"/>
+      <w:r>
+        <w:rPr>
+          <w:rFonts w:ascii="Times New Roman" w:hAnsi="Times New Roman"/>
+          <w:sz w:val="24"/>
+        </w:rPr>
+        <w:t xml:space="preserve">, </w:t>
       </w:r>
       <w:proofErr w:type="spellStart"/>
       <w:r>
@@ -3270,14 +3532,7 @@
           <w:rFonts w:ascii="Times New Roman" w:hAnsi="Times New Roman"/>
           <w:sz w:val="24"/>
         </w:rPr>
-        <w:t>estado</w:t>
-      </w:r>
-      <w:r>
-        <w:rPr>
-          <w:rFonts w:ascii="Times New Roman" w:hAnsi="Times New Roman"/>
-          <w:sz w:val="24"/>
-        </w:rPr>
-        <w:t>_idx</w:t>
+        <w:t>codigo_espaco</w:t>
       </w:r>
       <w:proofErr w:type="spellEnd"/>
       <w:r>
@@ -3285,8 +3540,39 @@
           <w:rFonts w:ascii="Times New Roman" w:hAnsi="Times New Roman"/>
           <w:sz w:val="24"/>
         </w:rPr>
+        <w:t>)</w:t>
+      </w:r>
+      <w:r>
+        <w:rPr>
+          <w:rFonts w:ascii="Times New Roman" w:hAnsi="Times New Roman"/>
+          <w:sz w:val="24"/>
+        </w:rPr>
         <w:t xml:space="preserve"> </w:t>
       </w:r>
+      <w:r>
+        <w:rPr>
+          <w:rFonts w:ascii="Times New Roman" w:hAnsi="Times New Roman"/>
+          <w:b/>
+          <w:sz w:val="24"/>
+        </w:rPr>
+        <w:t>USING HASH</w:t>
+      </w:r>
+      <w:r>
+        <w:rPr>
+          <w:rFonts w:ascii="Times New Roman" w:hAnsi="Times New Roman"/>
+          <w:sz w:val="24"/>
+        </w:rPr>
+        <w:t>;</w:t>
+      </w:r>
+    </w:p>
+    <w:p>
+      <w:pPr>
+        <w:ind w:left="-709" w:right="-710"/>
+        <w:rPr>
+          <w:rFonts w:ascii="Times New Roman" w:hAnsi="Times New Roman"/>
+          <w:sz w:val="24"/>
+        </w:rPr>
+      </w:pPr>
       <w:r>
         <w:rPr>
           <w:rFonts w:ascii="Times New Roman" w:hAnsi="Times New Roman"/>
@@ -3294,8 +3580,107 @@
           <w:bCs/>
           <w:sz w:val="24"/>
         </w:rPr>
+        <w:t>CREATE INDEX</w:t>
+      </w:r>
+      <w:r>
+        <w:rPr>
+          <w:rFonts w:ascii="Times New Roman" w:hAnsi="Times New Roman"/>
+          <w:sz w:val="24"/>
+        </w:rPr>
+        <w:t xml:space="preserve"> posto_idx</w:t>
+      </w:r>
+      <w:r>
+        <w:rPr>
+          <w:rFonts w:ascii="Times New Roman" w:hAnsi="Times New Roman"/>
+          <w:sz w:val="24"/>
+        </w:rPr>
+        <w:t>2</w:t>
+      </w:r>
+      <w:r>
+        <w:rPr>
+          <w:rFonts w:ascii="Times New Roman" w:hAnsi="Times New Roman"/>
+          <w:sz w:val="24"/>
+        </w:rPr>
+        <w:t xml:space="preserve"> </w:t>
+      </w:r>
+      <w:r>
+        <w:rPr>
+          <w:rFonts w:ascii="Times New Roman" w:hAnsi="Times New Roman"/>
+          <w:b/>
+          <w:sz w:val="24"/>
+        </w:rPr>
         <w:t>ON</w:t>
       </w:r>
+      <w:r>
+        <w:rPr>
+          <w:rFonts w:ascii="Times New Roman" w:hAnsi="Times New Roman"/>
+          <w:sz w:val="24"/>
+        </w:rPr>
+        <w:t xml:space="preserve"> </w:t>
+      </w:r>
+      <w:proofErr w:type="gramStart"/>
+      <w:r>
+        <w:rPr>
+          <w:rFonts w:ascii="Times New Roman" w:hAnsi="Times New Roman"/>
+          <w:sz w:val="24"/>
+        </w:rPr>
+        <w:t>posto(morada</w:t>
+      </w:r>
+      <w:proofErr w:type="gramEnd"/>
+      <w:r>
+        <w:rPr>
+          <w:rFonts w:ascii="Times New Roman" w:hAnsi="Times New Roman"/>
+          <w:sz w:val="24"/>
+        </w:rPr>
+        <w:t xml:space="preserve">, </w:t>
+      </w:r>
+      <w:proofErr w:type="spellStart"/>
+      <w:r>
+        <w:rPr>
+          <w:rFonts w:ascii="Times New Roman" w:hAnsi="Times New Roman"/>
+          <w:sz w:val="24"/>
+        </w:rPr>
+        <w:t>codigo</w:t>
+      </w:r>
+      <w:proofErr w:type="spellEnd"/>
+      <w:r>
+        <w:rPr>
+          <w:rFonts w:ascii="Times New Roman" w:hAnsi="Times New Roman"/>
+          <w:sz w:val="24"/>
+        </w:rPr>
+        <w:t>)</w:t>
+      </w:r>
+      <w:r>
+        <w:rPr>
+          <w:rFonts w:ascii="Times New Roman" w:hAnsi="Times New Roman"/>
+          <w:sz w:val="24"/>
+        </w:rPr>
+        <w:t xml:space="preserve"> </w:t>
+      </w:r>
+      <w:r>
+        <w:rPr>
+          <w:rFonts w:ascii="Times New Roman" w:hAnsi="Times New Roman"/>
+          <w:b/>
+          <w:sz w:val="24"/>
+        </w:rPr>
+        <w:t>USING HASH</w:t>
+      </w:r>
+      <w:r>
+        <w:rPr>
+          <w:rFonts w:ascii="Times New Roman" w:hAnsi="Times New Roman"/>
+          <w:sz w:val="24"/>
+        </w:rPr>
+        <w:t>;</w:t>
+      </w:r>
+    </w:p>
+    <w:p>
+      <w:pPr>
+        <w:ind w:left="-709" w:right="-710"/>
+        <w:rPr>
+          <w:rFonts w:ascii="Times New Roman" w:hAnsi="Times New Roman"/>
+          <w:sz w:val="24"/>
+        </w:rPr>
+      </w:pPr>
       <w:r>
         <w:rPr>
           <w:rFonts w:ascii="Times New Roman" w:hAnsi="Times New Roman"/>
@@ -3303,15 +3688,60 @@
           <w:bCs/>
           <w:sz w:val="24"/>
         </w:rPr>
+        <w:t>CREATE INDEX</w:t>
+      </w:r>
+      <w:r>
+        <w:rPr>
+          <w:rFonts w:ascii="Times New Roman" w:hAnsi="Times New Roman"/>
+          <w:sz w:val="24"/>
+        </w:rPr>
         <w:t xml:space="preserve"> </w:t>
       </w:r>
+      <w:proofErr w:type="spellStart"/>
+      <w:r>
+        <w:rPr>
+          <w:rFonts w:ascii="Times New Roman" w:hAnsi="Times New Roman"/>
+          <w:sz w:val="24"/>
+        </w:rPr>
+        <w:t>aluga</w:t>
+      </w:r>
+      <w:r>
+        <w:rPr>
+          <w:rFonts w:ascii="Times New Roman" w:hAnsi="Times New Roman"/>
+          <w:sz w:val="24"/>
+        </w:rPr>
+        <w:t>_idx</w:t>
+      </w:r>
+      <w:proofErr w:type="spellEnd"/>
+      <w:r>
+        <w:rPr>
+          <w:rFonts w:ascii="Times New Roman" w:hAnsi="Times New Roman"/>
+          <w:sz w:val="24"/>
+        </w:rPr>
+        <w:t xml:space="preserve"> </w:t>
+      </w:r>
+      <w:r>
+        <w:rPr>
+          <w:rFonts w:ascii="Times New Roman" w:hAnsi="Times New Roman"/>
+          <w:b/>
+          <w:sz w:val="24"/>
+        </w:rPr>
+        <w:t>ON</w:t>
+      </w:r>
+      <w:r>
+        <w:rPr>
+          <w:rFonts w:ascii="Times New Roman" w:hAnsi="Times New Roman"/>
+          <w:sz w:val="24"/>
+        </w:rPr>
+        <w:t xml:space="preserve"> </w:t>
+      </w:r>
       <w:proofErr w:type="gramStart"/>
       <w:r>
         <w:rPr>
           <w:rFonts w:ascii="Times New Roman" w:hAnsi="Times New Roman"/>
           <w:sz w:val="24"/>
         </w:rPr>
-        <w:t>estado</w:t>
+        <w:t>aluga</w:t>
       </w:r>
       <w:r>
         <w:rPr>
@@ -3325,363 +3755,9 @@
           <w:rFonts w:ascii="Times New Roman" w:hAnsi="Times New Roman"/>
           <w:sz w:val="24"/>
         </w:rPr>
-        <w:t>estado</w:t>
+        <w:t>numero</w:t>
       </w:r>
       <w:proofErr w:type="gramEnd"/>
-      <w:r>
-        <w:rPr>
-          <w:rFonts w:ascii="Times New Roman" w:hAnsi="Times New Roman"/>
-          <w:sz w:val="24"/>
-        </w:rPr>
-        <w:t>)</w:t>
-      </w:r>
-      <w:r>
-        <w:rPr>
-          <w:rFonts w:ascii="Times New Roman" w:hAnsi="Times New Roman"/>
-          <w:b/>
-          <w:sz w:val="24"/>
-        </w:rPr>
-        <w:t xml:space="preserve"> USING HASH</w:t>
-      </w:r>
-      <w:r>
-        <w:rPr>
-          <w:rFonts w:ascii="Times New Roman" w:hAnsi="Times New Roman"/>
-          <w:sz w:val="24"/>
-        </w:rPr>
-        <w:t>;</w:t>
-      </w:r>
-    </w:p>
-    <w:p>
-      <w:pPr>
-        <w:ind w:left="-709" w:right="-710"/>
-        <w:rPr>
-          <w:rFonts w:ascii="Times New Roman" w:hAnsi="Times New Roman"/>
-          <w:sz w:val="24"/>
-        </w:rPr>
-      </w:pPr>
-      <w:r>
-        <w:rPr>
-          <w:rFonts w:ascii="Times New Roman" w:hAnsi="Times New Roman"/>
-          <w:b/>
-          <w:bCs/>
-          <w:sz w:val="24"/>
-        </w:rPr>
-        <w:t>CREATE INDEX</w:t>
-      </w:r>
-      <w:r>
-        <w:rPr>
-          <w:rFonts w:ascii="Times New Roman" w:hAnsi="Times New Roman"/>
-          <w:sz w:val="24"/>
-        </w:rPr>
-        <w:t xml:space="preserve"> </w:t>
-      </w:r>
-      <w:r>
-        <w:rPr>
-          <w:rFonts w:ascii="Times New Roman" w:hAnsi="Times New Roman"/>
-          <w:sz w:val="24"/>
-        </w:rPr>
-        <w:t>posto</w:t>
-      </w:r>
-      <w:r>
-        <w:rPr>
-          <w:rFonts w:ascii="Times New Roman" w:hAnsi="Times New Roman"/>
-          <w:sz w:val="24"/>
-        </w:rPr>
-        <w:t>_idx</w:t>
-      </w:r>
-      <w:r>
-        <w:rPr>
-          <w:rFonts w:ascii="Times New Roman" w:hAnsi="Times New Roman"/>
-          <w:sz w:val="24"/>
-        </w:rPr>
-        <w:t>1</w:t>
-      </w:r>
-      <w:r>
-        <w:rPr>
-          <w:rFonts w:ascii="Times New Roman" w:hAnsi="Times New Roman"/>
-          <w:sz w:val="24"/>
-        </w:rPr>
-        <w:t xml:space="preserve"> </w:t>
-      </w:r>
-      <w:r>
-        <w:rPr>
-          <w:rFonts w:ascii="Times New Roman" w:hAnsi="Times New Roman"/>
-          <w:b/>
-          <w:sz w:val="24"/>
-        </w:rPr>
-        <w:t>ON</w:t>
-      </w:r>
-      <w:r>
-        <w:rPr>
-          <w:rFonts w:ascii="Times New Roman" w:hAnsi="Times New Roman"/>
-          <w:sz w:val="24"/>
-        </w:rPr>
-        <w:t xml:space="preserve"> </w:t>
-      </w:r>
-      <w:proofErr w:type="gramStart"/>
-      <w:r>
-        <w:rPr>
-          <w:rFonts w:ascii="Times New Roman" w:hAnsi="Times New Roman"/>
-          <w:sz w:val="24"/>
-        </w:rPr>
-        <w:t>posto</w:t>
-      </w:r>
-      <w:r>
-        <w:rPr>
-          <w:rFonts w:ascii="Times New Roman" w:hAnsi="Times New Roman"/>
-          <w:sz w:val="24"/>
-        </w:rPr>
-        <w:t>(morada</w:t>
-      </w:r>
-      <w:proofErr w:type="gramEnd"/>
-      <w:r>
-        <w:rPr>
-          <w:rFonts w:ascii="Times New Roman" w:hAnsi="Times New Roman"/>
-          <w:sz w:val="24"/>
-        </w:rPr>
-        <w:t xml:space="preserve">, </w:t>
-      </w:r>
-      <w:proofErr w:type="spellStart"/>
-      <w:r>
-        <w:rPr>
-          <w:rFonts w:ascii="Times New Roman" w:hAnsi="Times New Roman"/>
-          <w:sz w:val="24"/>
-        </w:rPr>
-        <w:t>codigo_espaco</w:t>
-      </w:r>
-      <w:proofErr w:type="spellEnd"/>
-      <w:r>
-        <w:rPr>
-          <w:rFonts w:ascii="Times New Roman" w:hAnsi="Times New Roman"/>
-          <w:sz w:val="24"/>
-        </w:rPr>
-        <w:t>)</w:t>
-      </w:r>
-      <w:r>
-        <w:rPr>
-          <w:rFonts w:ascii="Times New Roman" w:hAnsi="Times New Roman"/>
-          <w:sz w:val="24"/>
-        </w:rPr>
-        <w:t xml:space="preserve"> </w:t>
-      </w:r>
-      <w:r>
-        <w:rPr>
-          <w:rFonts w:ascii="Times New Roman" w:hAnsi="Times New Roman"/>
-          <w:b/>
-          <w:sz w:val="24"/>
-        </w:rPr>
-        <w:t>USING HASH</w:t>
-      </w:r>
-      <w:r>
-        <w:rPr>
-          <w:rFonts w:ascii="Times New Roman" w:hAnsi="Times New Roman"/>
-          <w:sz w:val="24"/>
-        </w:rPr>
-        <w:t>;</w:t>
-      </w:r>
-    </w:p>
-    <w:p>
-      <w:pPr>
-        <w:ind w:left="-709" w:right="-710"/>
-        <w:rPr>
-          <w:rFonts w:ascii="Times New Roman" w:hAnsi="Times New Roman"/>
-          <w:sz w:val="24"/>
-        </w:rPr>
-      </w:pPr>
-      <w:r>
-        <w:rPr>
-          <w:rFonts w:ascii="Times New Roman" w:hAnsi="Times New Roman"/>
-          <w:b/>
-          <w:bCs/>
-          <w:sz w:val="24"/>
-        </w:rPr>
-        <w:t>CREATE INDEX</w:t>
-      </w:r>
-      <w:r>
-        <w:rPr>
-          <w:rFonts w:ascii="Times New Roman" w:hAnsi="Times New Roman"/>
-          <w:sz w:val="24"/>
-        </w:rPr>
-        <w:t xml:space="preserve"> posto_idx</w:t>
-      </w:r>
-      <w:r>
-        <w:rPr>
-          <w:rFonts w:ascii="Times New Roman" w:hAnsi="Times New Roman"/>
-          <w:sz w:val="24"/>
-        </w:rPr>
-        <w:t>2</w:t>
-      </w:r>
-      <w:r>
-        <w:rPr>
-          <w:rFonts w:ascii="Times New Roman" w:hAnsi="Times New Roman"/>
-          <w:sz w:val="24"/>
-        </w:rPr>
-        <w:t xml:space="preserve"> </w:t>
-      </w:r>
-      <w:r>
-        <w:rPr>
-          <w:rFonts w:ascii="Times New Roman" w:hAnsi="Times New Roman"/>
-          <w:b/>
-          <w:sz w:val="24"/>
-        </w:rPr>
-        <w:t>ON</w:t>
-      </w:r>
-      <w:r>
-        <w:rPr>
-          <w:rFonts w:ascii="Times New Roman" w:hAnsi="Times New Roman"/>
-          <w:sz w:val="24"/>
-        </w:rPr>
-        <w:t xml:space="preserve"> </w:t>
-      </w:r>
-      <w:proofErr w:type="gramStart"/>
-      <w:r>
-        <w:rPr>
-          <w:rFonts w:ascii="Times New Roman" w:hAnsi="Times New Roman"/>
-          <w:sz w:val="24"/>
-        </w:rPr>
-        <w:t>posto(morada</w:t>
-      </w:r>
-      <w:proofErr w:type="gramEnd"/>
-      <w:r>
-        <w:rPr>
-          <w:rFonts w:ascii="Times New Roman" w:hAnsi="Times New Roman"/>
-          <w:sz w:val="24"/>
-        </w:rPr>
-        <w:t xml:space="preserve">, </w:t>
-      </w:r>
-      <w:proofErr w:type="spellStart"/>
-      <w:r>
-        <w:rPr>
-          <w:rFonts w:ascii="Times New Roman" w:hAnsi="Times New Roman"/>
-          <w:sz w:val="24"/>
-        </w:rPr>
-        <w:t>codigo</w:t>
-      </w:r>
-      <w:proofErr w:type="spellEnd"/>
-      <w:r>
-        <w:rPr>
-          <w:rFonts w:ascii="Times New Roman" w:hAnsi="Times New Roman"/>
-          <w:sz w:val="24"/>
-        </w:rPr>
-        <w:t>)</w:t>
-      </w:r>
-      <w:r>
-        <w:rPr>
-          <w:rFonts w:ascii="Times New Roman" w:hAnsi="Times New Roman"/>
-          <w:sz w:val="24"/>
-        </w:rPr>
-        <w:t xml:space="preserve"> </w:t>
-      </w:r>
-      <w:r>
-        <w:rPr>
-          <w:rFonts w:ascii="Times New Roman" w:hAnsi="Times New Roman"/>
-          <w:b/>
-          <w:sz w:val="24"/>
-        </w:rPr>
-        <w:t>USING HASH</w:t>
-      </w:r>
-      <w:r>
-        <w:rPr>
-          <w:rFonts w:ascii="Times New Roman" w:hAnsi="Times New Roman"/>
-          <w:sz w:val="24"/>
-        </w:rPr>
-        <w:t>;</w:t>
-      </w:r>
-    </w:p>
-    <w:p>
-      <w:pPr>
-        <w:ind w:left="-709" w:right="-710"/>
-        <w:rPr>
-          <w:rFonts w:ascii="Times New Roman" w:hAnsi="Times New Roman"/>
-          <w:sz w:val="24"/>
-        </w:rPr>
-      </w:pPr>
-      <w:r>
-        <w:rPr>
-          <w:rFonts w:ascii="Times New Roman" w:hAnsi="Times New Roman"/>
-          <w:b/>
-          <w:bCs/>
-          <w:sz w:val="24"/>
-        </w:rPr>
-        <w:t>CREATE INDEX</w:t>
-      </w:r>
-      <w:r>
-        <w:rPr>
-          <w:rFonts w:ascii="Times New Roman" w:hAnsi="Times New Roman"/>
-          <w:sz w:val="24"/>
-        </w:rPr>
-        <w:t xml:space="preserve"> </w:t>
-      </w:r>
-      <w:proofErr w:type="spellStart"/>
-      <w:r>
-        <w:rPr>
-          <w:rFonts w:ascii="Times New Roman" w:hAnsi="Times New Roman"/>
-          <w:sz w:val="24"/>
-        </w:rPr>
-        <w:t>aluga</w:t>
-      </w:r>
-      <w:r>
-        <w:rPr>
-          <w:rFonts w:ascii="Times New Roman" w:hAnsi="Times New Roman"/>
-          <w:sz w:val="24"/>
-        </w:rPr>
-        <w:t>_idx</w:t>
-      </w:r>
-      <w:proofErr w:type="spellEnd"/>
-      <w:r>
-        <w:rPr>
-          <w:rFonts w:ascii="Times New Roman" w:hAnsi="Times New Roman"/>
-          <w:sz w:val="24"/>
-        </w:rPr>
-        <w:t xml:space="preserve"> </w:t>
-      </w:r>
-      <w:r>
-        <w:rPr>
-          <w:rFonts w:ascii="Times New Roman" w:hAnsi="Times New Roman"/>
-          <w:b/>
-          <w:sz w:val="24"/>
-        </w:rPr>
-        <w:t>ON</w:t>
-      </w:r>
-      <w:r>
-        <w:rPr>
-          <w:rFonts w:ascii="Times New Roman" w:hAnsi="Times New Roman"/>
-          <w:sz w:val="24"/>
-        </w:rPr>
-        <w:t xml:space="preserve"> </w:t>
-      </w:r>
-      <w:proofErr w:type="gramStart"/>
-      <w:r>
-        <w:rPr>
-          <w:rFonts w:ascii="Times New Roman" w:hAnsi="Times New Roman"/>
-          <w:sz w:val="24"/>
-        </w:rPr>
-        <w:t>aluga</w:t>
-      </w:r>
-      <w:r>
-        <w:rPr>
-          <w:rFonts w:ascii="Times New Roman" w:hAnsi="Times New Roman"/>
-          <w:sz w:val="24"/>
-        </w:rPr>
-        <w:t>(morada</w:t>
-      </w:r>
-      <w:proofErr w:type="gramEnd"/>
-      <w:r>
-        <w:rPr>
-          <w:rFonts w:ascii="Times New Roman" w:hAnsi="Times New Roman"/>
-          <w:sz w:val="24"/>
-        </w:rPr>
-        <w:t xml:space="preserve">, </w:t>
-      </w:r>
-      <w:proofErr w:type="spellStart"/>
-      <w:r>
-        <w:rPr>
-          <w:rFonts w:ascii="Times New Roman" w:hAnsi="Times New Roman"/>
-          <w:sz w:val="24"/>
-        </w:rPr>
-        <w:t>codigo</w:t>
-      </w:r>
-      <w:proofErr w:type="spellEnd"/>
       <w:r>
         <w:rPr>
           <w:rFonts w:ascii="Times New Roman" w:hAnsi="Times New Roman"/>
@@ -4039,8 +4115,6 @@
         </w:rPr>
         <w:t>.</w:t>
       </w:r>
-      <w:bookmarkStart w:id="0" w:name="_GoBack"/>
-      <w:bookmarkEnd w:id="0"/>
     </w:p>
     <w:p>
       <w:pPr>
@@ -12358,23 +12432,6 @@
               </w:rPr>
               <w:t>;</w:t>
             </w:r>
-            <w:r>
-              <w:rPr>
-                <w:rFonts w:ascii="Times New Roman" w:hAnsi="Times New Roman"/>
-                <w:sz w:val="24"/>
-                <w:lang w:val="en-US"/>
-              </w:rPr>
-              <w:br/>
-            </w:r>
-            <w:r>
-              <w:rPr>
-                <w:rFonts w:ascii="Times New Roman" w:hAnsi="Times New Roman"/>
-                <w:sz w:val="24"/>
-                <w:lang w:val="en-US"/>
-              </w:rPr>
-              <w:lastRenderedPageBreak/>
-              <w:br/>
-            </w:r>
           </w:p>
         </w:tc>
         <w:tc>
@@ -12404,7 +12461,6 @@
                 <w:bCs/>
                 <w:sz w:val="24"/>
               </w:rPr>
-              <w:lastRenderedPageBreak/>
               <w:t>call</w:t>
             </w:r>
             <w:proofErr w:type="spellEnd"/>
@@ -13384,7 +13440,9 @@
       <w:footerReference w:type="default" r:id="rId10"/>
       <w:pgSz w:w="11906" w:h="16838"/>
       <w:pgMar w:top="1417" w:right="1701" w:bottom="1417" w:left="1701" w:header="708" w:footer="708" w:gutter="0"/>
+      <w:pgNumType w:start="0"/>
       <w:cols w:space="708"/>
+      <w:titlePg/>
       <w:docGrid w:linePitch="360"/>
     </w:sectPr>
   </w:body>
@@ -13446,7 +13504,7 @@
           <w:rPr>
             <w:noProof/>
           </w:rPr>
-          <w:t>8</w:t>
+          <w:t>1</w:t>
         </w:r>
         <w:r>
           <w:fldChar w:fldCharType="end"/>
@@ -14768,7 +14826,7 @@
 </file>
 
 <file path=customXml/itemProps1.xml><?xml version="1.0" encoding="utf-8"?>
-<ds:datastoreItem xmlns:ds="http://schemas.openxmlformats.org/officeDocument/2006/customXml" ds:itemID="{2986FE4B-4CD3-465E-B91C-E7A2F24E029B}">
+<ds:datastoreItem xmlns:ds="http://schemas.openxmlformats.org/officeDocument/2006/customXml" ds:itemID="{7198BAAD-08E0-43E6-BFF1-ED842240AF24}">
   <ds:schemaRefs>
     <ds:schemaRef ds:uri="http://schemas.openxmlformats.org/officeDocument/2006/bibliography"/>
   </ds:schemaRefs>

</xml_diff>